<commit_message>
Implemented Nov 1 2022 feedback
</commit_message>
<xml_diff>
--- a/docassemble/PowerOfAttorneyHealthCare/data/templates/power_of_attorney_for_health_care_instructions.docx
+++ b/docassemble/PowerOfAttorneyHealthCare/data/templates/power_of_attorney_for_health_care_instructions.docx
@@ -99,10 +99,13 @@
     </w:p>
     <w:p>
       <w:pPr>
-        <w:rPr>
-          <w:rFonts w:ascii="Muli" w:hAnsi="Muli"/>
-          <w:sz w:val="28"/>
-          <w:szCs w:val="28"/>
+        <w:pBdr>
+          <w:bottom w:val="single" w:sz="12" w:space="1" w:color="auto"/>
+        </w:pBdr>
+        <w:rPr>
+          <w:rFonts w:ascii="Muli" w:hAnsi="Muli"/>
+          <w:sz w:val="2"/>
+          <w:szCs w:val="2"/>
         </w:rPr>
       </w:pPr>
     </w:p>
@@ -114,13 +117,32 @@
           <w:szCs w:val="28"/>
         </w:rPr>
       </w:pPr>
-      <w:r>
-        <w:rPr>
-          <w:rFonts w:ascii="Muli" w:hAnsi="Muli"/>
-          <w:sz w:val="28"/>
-          <w:szCs w:val="28"/>
-        </w:rPr>
-        <w:t>You made your Power of Attorney for Health Care document. Here’s what to do next.</w:t>
+    </w:p>
+    <w:p>
+      <w:pPr>
+        <w:rPr>
+          <w:rFonts w:ascii="Muli" w:hAnsi="Muli"/>
+          <w:sz w:val="28"/>
+          <w:szCs w:val="28"/>
+        </w:rPr>
+      </w:pPr>
+      <w:r>
+        <w:rPr>
+          <w:rFonts w:ascii="Muli" w:hAnsi="Muli"/>
+          <w:sz w:val="28"/>
+          <w:szCs w:val="28"/>
+        </w:rPr>
+        <w:t>You made your P</w:t>
+      </w:r>
+      <w:bookmarkStart w:id="0" w:name="_GoBack"/>
+      <w:bookmarkEnd w:id="0"/>
+      <w:r>
+        <w:rPr>
+          <w:rFonts w:ascii="Muli" w:hAnsi="Muli"/>
+          <w:sz w:val="28"/>
+          <w:szCs w:val="28"/>
+        </w:rPr>
+        <w:t>ower of Attorney for Health Care document. Here’s what to do next.</w:t>
       </w:r>
     </w:p>
     <w:p>
@@ -741,8 +763,6 @@
           <w:szCs w:val="28"/>
         </w:rPr>
       </w:pPr>
-      <w:bookmarkStart w:id="0" w:name="_GoBack"/>
-      <w:bookmarkEnd w:id="0"/>
     </w:p>
     <w:p>
       <w:pPr>

</xml_diff>

<commit_message>
Implemented SME feedback Nov 18 2022
</commit_message>
<xml_diff>
--- a/docassemble/PowerOfAttorneyHealthCare/data/templates/power_of_attorney_for_health_care_instructions.docx
+++ b/docassemble/PowerOfAttorneyHealthCare/data/templates/power_of_attorney_for_health_care_instructions.docx
@@ -132,17 +132,7 @@
           <w:sz w:val="28"/>
           <w:szCs w:val="28"/>
         </w:rPr>
-        <w:t>You made your P</w:t>
-      </w:r>
-      <w:bookmarkStart w:id="0" w:name="_GoBack"/>
-      <w:bookmarkEnd w:id="0"/>
-      <w:r>
-        <w:rPr>
-          <w:rFonts w:ascii="Muli" w:hAnsi="Muli"/>
-          <w:sz w:val="28"/>
-          <w:szCs w:val="28"/>
-        </w:rPr>
-        <w:t>ower of Attorney for Health Care document. Here’s what to do next.</w:t>
+        <w:t>You made your Power of Attorney for Health Care document. Here’s what to do next.</w:t>
       </w:r>
     </w:p>
     <w:p>
@@ -689,25 +679,7 @@
                 <w:sz w:val="28"/>
                 <w:szCs w:val="28"/>
               </w:rPr>
-              <w:t>{{</w:t>
-            </w:r>
-            <w:proofErr w:type="spellStart"/>
-            <w:r>
-              <w:rPr>
-                <w:rFonts w:ascii="Muli" w:hAnsi="Muli"/>
-                <w:sz w:val="28"/>
-                <w:szCs w:val="28"/>
-              </w:rPr>
-              <w:t>agent.name.full</w:t>
-            </w:r>
-            <w:proofErr w:type="spellEnd"/>
-            <w:r>
-              <w:rPr>
-                <w:rFonts w:ascii="Muli" w:hAnsi="Muli"/>
-                <w:sz w:val="28"/>
-                <w:szCs w:val="28"/>
-              </w:rPr>
-              <w:t>(middle=’full’)}}, as well as anyone else who should be notified.</w:t>
+              <w:t>{{agent.name.full(middle=’full’)}}, as well as anyone else who should be notified.</w:t>
             </w:r>
           </w:p>
         </w:tc>
@@ -763,6 +735,16 @@
           <w:szCs w:val="28"/>
         </w:rPr>
       </w:pPr>
+      <w:r>
+        <w:rPr>
+          <w:rFonts w:ascii="Muli" w:hAnsi="Muli"/>
+          <w:sz w:val="28"/>
+          <w:szCs w:val="28"/>
+        </w:rPr>
+        <w:t>If you want to make any changes to the Power of Attorney for Health Care after it is signed, you and a witness will need to sign it again.</w:t>
+      </w:r>
+      <w:bookmarkStart w:id="0" w:name="_GoBack"/>
+      <w:bookmarkEnd w:id="0"/>
     </w:p>
     <w:p>
       <w:pPr>
@@ -840,7 +822,6 @@
         <w:t xml:space="preserve"> </w:t>
       </w:r>
     </w:p>
-    <w:p/>
     <w:sectPr>
       <w:footerReference w:type="first" r:id="rId13"/>
       <w:pgSz w:w="12240" w:h="15840"/>

</xml_diff>

<commit_message>
Implemented March 31 feedback
</commit_message>
<xml_diff>
--- a/docassemble/PowerOfAttorneyHealthCare/data/templates/power_of_attorney_for_health_care_instructions.docx
+++ b/docassemble/PowerOfAttorneyHealthCare/data/templates/power_of_attorney_for_health_care_instructions.docx
@@ -417,6 +417,14 @@
                 <w:sz w:val="28"/>
                 <w:szCs w:val="28"/>
               </w:rPr>
+              <w:t xml:space="preserve"> or witnesses</w:t>
+            </w:r>
+            <w:r>
+              <w:rPr>
+                <w:rFonts w:ascii="Muli" w:hAnsi="Muli"/>
+                <w:sz w:val="28"/>
+                <w:szCs w:val="28"/>
+              </w:rPr>
               <w:t xml:space="preserve"> </w:t>
             </w:r>
             <w:r>
@@ -434,6 +442,14 @@
                 <w:szCs w:val="28"/>
               </w:rPr>
               <w:t xml:space="preserve"> to see you sign it, and they must sign it right after you do.</w:t>
+            </w:r>
+            <w:r>
+              <w:rPr>
+                <w:rFonts w:ascii="Muli" w:hAnsi="Muli"/>
+                <w:sz w:val="28"/>
+                <w:szCs w:val="28"/>
+              </w:rPr>
+              <w:t xml:space="preserve"> If possible, you should get the document notarized.</w:t>
             </w:r>
           </w:p>
           <w:p>
@@ -679,7 +695,25 @@
                 <w:sz w:val="28"/>
                 <w:szCs w:val="28"/>
               </w:rPr>
-              <w:t>{{agent.name.full(middle=’full’)}}, as well as anyone else who should be notified.</w:t>
+              <w:t>{{</w:t>
+            </w:r>
+            <w:proofErr w:type="spellStart"/>
+            <w:r>
+              <w:rPr>
+                <w:rFonts w:ascii="Muli" w:hAnsi="Muli"/>
+                <w:sz w:val="28"/>
+                <w:szCs w:val="28"/>
+              </w:rPr>
+              <w:t>agent.name.full</w:t>
+            </w:r>
+            <w:proofErr w:type="spellEnd"/>
+            <w:r>
+              <w:rPr>
+                <w:rFonts w:ascii="Muli" w:hAnsi="Muli"/>
+                <w:sz w:val="28"/>
+                <w:szCs w:val="28"/>
+              </w:rPr>
+              <w:t>(middle=’full’)}}, as well as anyone else who should be notified.</w:t>
             </w:r>
           </w:p>
         </w:tc>
@@ -708,43 +742,34 @@
           <w:sz w:val="28"/>
           <w:szCs w:val="28"/>
         </w:rPr>
-        <w:t>You do not</w:t>
-      </w:r>
-      <w:r>
-        <w:rPr>
-          <w:rFonts w:ascii="Muli" w:hAnsi="Muli"/>
-          <w:sz w:val="28"/>
-          <w:szCs w:val="28"/>
-        </w:rPr>
-        <w:t xml:space="preserve"> need to send these instructions</w:t>
-      </w:r>
-      <w:r>
-        <w:rPr>
-          <w:rFonts w:ascii="Muli" w:hAnsi="Muli"/>
-          <w:sz w:val="28"/>
-          <w:szCs w:val="28"/>
-        </w:rPr>
-        <w:t xml:space="preserve">. </w:t>
-      </w:r>
-    </w:p>
-    <w:p>
-      <w:pPr>
-        <w:rPr>
-          <w:rFonts w:ascii="Muli" w:hAnsi="Muli"/>
-          <w:sz w:val="28"/>
-          <w:szCs w:val="28"/>
-        </w:rPr>
-      </w:pPr>
-      <w:r>
-        <w:rPr>
-          <w:rFonts w:ascii="Muli" w:hAnsi="Muli"/>
-          <w:sz w:val="28"/>
-          <w:szCs w:val="28"/>
-        </w:rPr>
-        <w:t>If you want to make any changes to the Power of Attorney for Health Care after it is signed, you and a witness will need to sign it again.</w:t>
+        <w:t xml:space="preserve">If you want to make any changes to the Power of Attorney for Health Care after it is signed, </w:t>
+      </w:r>
+      <w:r>
+        <w:rPr>
+          <w:rFonts w:ascii="Muli" w:hAnsi="Muli"/>
+          <w:sz w:val="28"/>
+          <w:szCs w:val="28"/>
+        </w:rPr>
+        <w:t>you can make a new one using the same program. Y</w:t>
+      </w:r>
+      <w:r>
+        <w:rPr>
+          <w:rFonts w:ascii="Muli" w:hAnsi="Muli"/>
+          <w:sz w:val="28"/>
+          <w:szCs w:val="28"/>
+        </w:rPr>
+        <w:t>ou and a w</w:t>
       </w:r>
       <w:bookmarkStart w:id="0" w:name="_GoBack"/>
       <w:bookmarkEnd w:id="0"/>
+      <w:r>
+        <w:rPr>
+          <w:rFonts w:ascii="Muli" w:hAnsi="Muli"/>
+          <w:sz w:val="28"/>
+          <w:szCs w:val="28"/>
+        </w:rPr>
+        <w:t>itness will need to sign it again.</w:t>
+      </w:r>
     </w:p>
     <w:p>
       <w:pPr>

</xml_diff>

<commit_message>
Implemented most of the SME feedback from Stephanie Ridella Vittands
</commit_message>
<xml_diff>
--- a/docassemble/PowerOfAttorneyHealthCare/data/templates/power_of_attorney_for_health_care_instructions.docx
+++ b/docassemble/PowerOfAttorneyHealthCare/data/templates/power_of_attorney_for_health_care_instructions.docx
@@ -588,6 +588,32 @@
               </w:rPr>
               <w:t xml:space="preserve"> for your records.</w:t>
             </w:r>
+            <w:r>
+              <w:rPr>
+                <w:rFonts w:ascii="Muli" w:hAnsi="Muli"/>
+                <w:sz w:val="28"/>
+                <w:szCs w:val="28"/>
+              </w:rPr>
+              <w:t xml:space="preserve"> Keep the original document </w:t>
+            </w:r>
+            <w:r>
+              <w:rPr>
+                <w:rFonts w:ascii="Muli" w:hAnsi="Muli"/>
+                <w:sz w:val="28"/>
+                <w:szCs w:val="28"/>
+              </w:rPr>
+              <w:t xml:space="preserve">your possession and </w:t>
+            </w:r>
+            <w:bookmarkStart w:id="0" w:name="_GoBack"/>
+            <w:bookmarkEnd w:id="0"/>
+            <w:r>
+              <w:rPr>
+                <w:rFonts w:ascii="Muli" w:hAnsi="Muli"/>
+                <w:sz w:val="28"/>
+                <w:szCs w:val="28"/>
+              </w:rPr>
+              <w:t>in a safe place.</w:t>
+            </w:r>
           </w:p>
         </w:tc>
       </w:tr>
@@ -695,25 +721,7 @@
                 <w:sz w:val="28"/>
                 <w:szCs w:val="28"/>
               </w:rPr>
-              <w:t>{{</w:t>
-            </w:r>
-            <w:proofErr w:type="spellStart"/>
-            <w:r>
-              <w:rPr>
-                <w:rFonts w:ascii="Muli" w:hAnsi="Muli"/>
-                <w:sz w:val="28"/>
-                <w:szCs w:val="28"/>
-              </w:rPr>
-              <w:t>agent.name.full</w:t>
-            </w:r>
-            <w:proofErr w:type="spellEnd"/>
-            <w:r>
-              <w:rPr>
-                <w:rFonts w:ascii="Muli" w:hAnsi="Muli"/>
-                <w:sz w:val="28"/>
-                <w:szCs w:val="28"/>
-              </w:rPr>
-              <w:t>(middle=’full’)}}, as well as anyone else who should be notified.</w:t>
+              <w:t>{{agent.name.full(middle=’full’)}}, as well as anyone else who should be notified.</w:t>
             </w:r>
           </w:p>
         </w:tc>
@@ -758,17 +766,7 @@
           <w:sz w:val="28"/>
           <w:szCs w:val="28"/>
         </w:rPr>
-        <w:t>ou and a w</w:t>
-      </w:r>
-      <w:bookmarkStart w:id="0" w:name="_GoBack"/>
-      <w:bookmarkEnd w:id="0"/>
-      <w:r>
-        <w:rPr>
-          <w:rFonts w:ascii="Muli" w:hAnsi="Muli"/>
-          <w:sz w:val="28"/>
-          <w:szCs w:val="28"/>
-        </w:rPr>
-        <w:t>itness will need to sign it again.</w:t>
+        <w:t>ou and a witness will need to sign it again.</w:t>
       </w:r>
     </w:p>
     <w:p>

</xml_diff>

<commit_message>
Implemented Aug 13 2023 feedback
</commit_message>
<xml_diff>
--- a/docassemble/PowerOfAttorneyHealthCare/data/templates/power_of_attorney_for_health_care_instructions.docx
+++ b/docassemble/PowerOfAttorneyHealthCare/data/templates/power_of_attorney_for_health_care_instructions.docx
@@ -1,6 +1,6 @@
 
 <file path=word/document.xml><?xml version="1.0" encoding="utf-8"?>
-<w:document xmlns:wpc="http://schemas.microsoft.com/office/word/2010/wordprocessingCanvas" xmlns:cx="http://schemas.microsoft.com/office/drawing/2014/chartex" xmlns:mc="http://schemas.openxmlformats.org/markup-compatibility/2006" xmlns:o="urn:schemas-microsoft-com:office:office" xmlns:r="http://schemas.openxmlformats.org/officeDocument/2006/relationships" xmlns:m="http://schemas.openxmlformats.org/officeDocument/2006/math" xmlns:v="urn:schemas-microsoft-com:vml" xmlns:wp14="http://schemas.microsoft.com/office/word/2010/wordprocessingDrawing" xmlns:wp="http://schemas.openxmlformats.org/drawingml/2006/wordprocessingDrawing" xmlns:w10="urn:schemas-microsoft-com:office:word" xmlns:w="http://schemas.openxmlformats.org/wordprocessingml/2006/main" xmlns:w14="http://schemas.microsoft.com/office/word/2010/wordml" xmlns:w15="http://schemas.microsoft.com/office/word/2012/wordml" xmlns:w16se="http://schemas.microsoft.com/office/word/2015/wordml/symex" xmlns:wpg="http://schemas.microsoft.com/office/word/2010/wordprocessingGroup" xmlns:wpi="http://schemas.microsoft.com/office/word/2010/wordprocessingInk" xmlns:wne="http://schemas.microsoft.com/office/word/2006/wordml" xmlns:wps="http://schemas.microsoft.com/office/word/2010/wordprocessingShape" mc:Ignorable="w14 w15 w16se wp14">
+<w:document xmlns:wpc="http://schemas.microsoft.com/office/word/2010/wordprocessingCanvas" xmlns:cx="http://schemas.microsoft.com/office/drawing/2014/chartex" xmlns:cx1="http://schemas.microsoft.com/office/drawing/2015/9/8/chartex" xmlns:cx2="http://schemas.microsoft.com/office/drawing/2015/10/21/chartex" xmlns:cx3="http://schemas.microsoft.com/office/drawing/2016/5/9/chartex" xmlns:cx4="http://schemas.microsoft.com/office/drawing/2016/5/10/chartex" xmlns:cx5="http://schemas.microsoft.com/office/drawing/2016/5/11/chartex" xmlns:cx6="http://schemas.microsoft.com/office/drawing/2016/5/12/chartex" xmlns:cx7="http://schemas.microsoft.com/office/drawing/2016/5/13/chartex" xmlns:cx8="http://schemas.microsoft.com/office/drawing/2016/5/14/chartex" xmlns:mc="http://schemas.openxmlformats.org/markup-compatibility/2006" xmlns:aink="http://schemas.microsoft.com/office/drawing/2016/ink" xmlns:am3d="http://schemas.microsoft.com/office/drawing/2017/model3d" xmlns:o="urn:schemas-microsoft-com:office:office" xmlns:oel="http://schemas.microsoft.com/office/2019/extlst" xmlns:r="http://schemas.openxmlformats.org/officeDocument/2006/relationships" xmlns:m="http://schemas.openxmlformats.org/officeDocument/2006/math" xmlns:v="urn:schemas-microsoft-com:vml" xmlns:wp14="http://schemas.microsoft.com/office/word/2010/wordprocessingDrawing" xmlns:wp="http://schemas.openxmlformats.org/drawingml/2006/wordprocessingDrawing" xmlns:w10="urn:schemas-microsoft-com:office:word" xmlns:w="http://schemas.openxmlformats.org/wordprocessingml/2006/main" xmlns:w14="http://schemas.microsoft.com/office/word/2010/wordml" xmlns:w15="http://schemas.microsoft.com/office/word/2012/wordml" xmlns:w16cex="http://schemas.microsoft.com/office/word/2018/wordml/cex" xmlns:w16cid="http://schemas.microsoft.com/office/word/2016/wordml/cid" xmlns:w16="http://schemas.microsoft.com/office/word/2018/wordml" xmlns:w16sdtdh="http://schemas.microsoft.com/office/word/2020/wordml/sdtdatahash" xmlns:w16se="http://schemas.microsoft.com/office/word/2015/wordml/symex" xmlns:wpg="http://schemas.microsoft.com/office/word/2010/wordprocessingGroup" xmlns:wpi="http://schemas.microsoft.com/office/word/2010/wordprocessingInk" xmlns:wne="http://schemas.microsoft.com/office/word/2006/wordml" xmlns:wps="http://schemas.microsoft.com/office/word/2010/wordprocessingShape" mc:Ignorable="w14 w15 w16se w16cid w16 w16cex w16sdtdh wp14">
   <w:body>
     <w:p>
       <w:pPr>
@@ -17,7 +17,7 @@
           <w:szCs w:val="24"/>
         </w:rPr>
         <w:drawing>
-          <wp:anchor distT="0" distB="0" distL="114300" distR="114300" simplePos="0" relativeHeight="251659264" behindDoc="1" locked="0" layoutInCell="1" allowOverlap="1" wp14:anchorId="7E1DADB5" wp14:editId="539DEA92">
+          <wp:anchor distT="0" distB="0" distL="114300" distR="114300" simplePos="0" relativeHeight="251659264" behindDoc="1" locked="0" layoutInCell="1" allowOverlap="1" wp14:anchorId="6A8F4B32" wp14:editId="1644AF82">
             <wp:simplePos x="0" y="0"/>
             <wp:positionH relativeFrom="column">
               <wp:posOffset>5038725</wp:posOffset>
@@ -183,7 +183,7 @@
                 <w:szCs w:val="28"/>
               </w:rPr>
               <w:drawing>
-                <wp:inline distT="0" distB="0" distL="0" distR="0" wp14:anchorId="6C3CB994" wp14:editId="70A85B19">
+                <wp:inline distT="0" distB="0" distL="0" distR="0" wp14:anchorId="640DC8BE" wp14:editId="7FDB1BE7">
                   <wp:extent cx="914400" cy="914400"/>
                   <wp:effectExtent l="0" t="0" r="0" b="0"/>
                   <wp:docPr id="2" name="Picture 2"/>
@@ -309,7 +309,7 @@
                 <w:szCs w:val="28"/>
               </w:rPr>
               <w:drawing>
-                <wp:inline distT="0" distB="0" distL="0" distR="0" wp14:anchorId="05BBC380" wp14:editId="0F47AAE4">
+                <wp:inline distT="0" distB="0" distL="0" distR="0" wp14:anchorId="13CA68ED" wp14:editId="57281740">
                   <wp:extent cx="914400" cy="914400"/>
                   <wp:effectExtent l="0" t="0" r="0" b="0"/>
                   <wp:docPr id="3" name="Picture 3"/>
@@ -393,7 +393,23 @@
                 <w:sz w:val="28"/>
                 <w:szCs w:val="28"/>
               </w:rPr>
-              <w:t>document.</w:t>
+              <w:t>document</w:t>
+            </w:r>
+            <w:r>
+              <w:rPr>
+                <w:rFonts w:ascii="Muli" w:hAnsi="Muli"/>
+                <w:sz w:val="28"/>
+                <w:szCs w:val="28"/>
+              </w:rPr>
+              <w:t xml:space="preserve"> in front of a witness</w:t>
+            </w:r>
+            <w:r>
+              <w:rPr>
+                <w:rFonts w:ascii="Muli" w:hAnsi="Muli"/>
+                <w:sz w:val="28"/>
+                <w:szCs w:val="28"/>
+              </w:rPr>
+              <w:t>.</w:t>
             </w:r>
             <w:r>
               <w:rPr>
@@ -417,14 +433,6 @@
                 <w:sz w:val="28"/>
                 <w:szCs w:val="28"/>
               </w:rPr>
-              <w:t xml:space="preserve"> or witnesses</w:t>
-            </w:r>
-            <w:r>
-              <w:rPr>
-                <w:rFonts w:ascii="Muli" w:hAnsi="Muli"/>
-                <w:sz w:val="28"/>
-                <w:szCs w:val="28"/>
-              </w:rPr>
               <w:t xml:space="preserve"> </w:t>
             </w:r>
             <w:r>
@@ -433,15 +441,15 @@
                 <w:sz w:val="28"/>
                 <w:szCs w:val="28"/>
               </w:rPr>
-              <w:t>has</w:t>
-            </w:r>
-            <w:r>
-              <w:rPr>
-                <w:rFonts w:ascii="Muli" w:hAnsi="Muli"/>
-                <w:sz w:val="28"/>
-                <w:szCs w:val="28"/>
-              </w:rPr>
-              <w:t xml:space="preserve"> to see you sign it, and they must sign it right after you do.</w:t>
+              <w:t>must</w:t>
+            </w:r>
+            <w:r>
+              <w:rPr>
+                <w:rFonts w:ascii="Muli" w:hAnsi="Muli"/>
+                <w:sz w:val="28"/>
+                <w:szCs w:val="28"/>
+              </w:rPr>
+              <w:t xml:space="preserve"> see you sign it, and they must sign it right after you do.</w:t>
             </w:r>
             <w:r>
               <w:rPr>
@@ -486,7 +494,7 @@
                 <w:szCs w:val="28"/>
               </w:rPr>
               <w:drawing>
-                <wp:inline distT="0" distB="0" distL="0" distR="0" wp14:anchorId="4B73B8CE" wp14:editId="318597B8">
+                <wp:inline distT="0" distB="0" distL="0" distR="0" wp14:anchorId="3810D335" wp14:editId="788373BD">
                   <wp:extent cx="914400" cy="914400"/>
                   <wp:effectExtent l="0" t="0" r="0" b="0"/>
                   <wp:docPr id="6" name="Picture 6"/>
@@ -604,8 +612,6 @@
               </w:rPr>
               <w:t xml:space="preserve">your possession and </w:t>
             </w:r>
-            <w:bookmarkStart w:id="0" w:name="_GoBack"/>
-            <w:bookmarkEnd w:id="0"/>
             <w:r>
               <w:rPr>
                 <w:rFonts w:ascii="Muli" w:hAnsi="Muli"/>
@@ -638,7 +644,7 @@
                 <w:szCs w:val="28"/>
               </w:rPr>
               <w:drawing>
-                <wp:inline distT="0" distB="0" distL="0" distR="0" wp14:anchorId="6D1A425C" wp14:editId="2370BF6E">
+                <wp:inline distT="0" distB="0" distL="0" distR="0" wp14:anchorId="65FC118B" wp14:editId="1239F351">
                   <wp:extent cx="914400" cy="914400"/>
                   <wp:effectExtent l="0" t="0" r="0" b="0"/>
                   <wp:docPr id="5" name="Picture 5"/>
@@ -721,7 +727,25 @@
                 <w:sz w:val="28"/>
                 <w:szCs w:val="28"/>
               </w:rPr>
-              <w:t>{{agent.name.full(middle=’full’)}}, as well as anyone else who should be notified.</w:t>
+              <w:t>{{</w:t>
+            </w:r>
+            <w:proofErr w:type="spellStart"/>
+            <w:r>
+              <w:rPr>
+                <w:rFonts w:ascii="Muli" w:hAnsi="Muli"/>
+                <w:sz w:val="28"/>
+                <w:szCs w:val="28"/>
+              </w:rPr>
+              <w:t>agent.name.full</w:t>
+            </w:r>
+            <w:proofErr w:type="spellEnd"/>
+            <w:r>
+              <w:rPr>
+                <w:rFonts w:ascii="Muli" w:hAnsi="Muli"/>
+                <w:sz w:val="28"/>
+                <w:szCs w:val="28"/>
+              </w:rPr>
+              <w:t>(middle=’full’)}}, as well as anyone else who should be notified.</w:t>
             </w:r>
           </w:p>
         </w:tc>
@@ -859,7 +883,7 @@
 </file>
 
 <file path=word/endnotes.xml><?xml version="1.0" encoding="utf-8"?>
-<w:endnotes xmlns:wpc="http://schemas.microsoft.com/office/word/2010/wordprocessingCanvas" xmlns:cx="http://schemas.microsoft.com/office/drawing/2014/chartex" xmlns:mc="http://schemas.openxmlformats.org/markup-compatibility/2006" xmlns:o="urn:schemas-microsoft-com:office:office" xmlns:r="http://schemas.openxmlformats.org/officeDocument/2006/relationships" xmlns:m="http://schemas.openxmlformats.org/officeDocument/2006/math" xmlns:v="urn:schemas-microsoft-com:vml" xmlns:wp14="http://schemas.microsoft.com/office/word/2010/wordprocessingDrawing" xmlns:wp="http://schemas.openxmlformats.org/drawingml/2006/wordprocessingDrawing" xmlns:w10="urn:schemas-microsoft-com:office:word" xmlns:w="http://schemas.openxmlformats.org/wordprocessingml/2006/main" xmlns:w14="http://schemas.microsoft.com/office/word/2010/wordml" xmlns:w15="http://schemas.microsoft.com/office/word/2012/wordml" xmlns:w16se="http://schemas.microsoft.com/office/word/2015/wordml/symex" xmlns:wpg="http://schemas.microsoft.com/office/word/2010/wordprocessingGroup" xmlns:wpi="http://schemas.microsoft.com/office/word/2010/wordprocessingInk" xmlns:wne="http://schemas.microsoft.com/office/word/2006/wordml" xmlns:wps="http://schemas.microsoft.com/office/word/2010/wordprocessingShape" mc:Ignorable="w14 w15 w16se wp14">
+<w:endnotes xmlns:wpc="http://schemas.microsoft.com/office/word/2010/wordprocessingCanvas" xmlns:cx="http://schemas.microsoft.com/office/drawing/2014/chartex" xmlns:cx1="http://schemas.microsoft.com/office/drawing/2015/9/8/chartex" xmlns:cx2="http://schemas.microsoft.com/office/drawing/2015/10/21/chartex" xmlns:cx3="http://schemas.microsoft.com/office/drawing/2016/5/9/chartex" xmlns:cx4="http://schemas.microsoft.com/office/drawing/2016/5/10/chartex" xmlns:cx5="http://schemas.microsoft.com/office/drawing/2016/5/11/chartex" xmlns:cx6="http://schemas.microsoft.com/office/drawing/2016/5/12/chartex" xmlns:cx7="http://schemas.microsoft.com/office/drawing/2016/5/13/chartex" xmlns:cx8="http://schemas.microsoft.com/office/drawing/2016/5/14/chartex" xmlns:mc="http://schemas.openxmlformats.org/markup-compatibility/2006" xmlns:aink="http://schemas.microsoft.com/office/drawing/2016/ink" xmlns:am3d="http://schemas.microsoft.com/office/drawing/2017/model3d" xmlns:o="urn:schemas-microsoft-com:office:office" xmlns:oel="http://schemas.microsoft.com/office/2019/extlst" xmlns:r="http://schemas.openxmlformats.org/officeDocument/2006/relationships" xmlns:m="http://schemas.openxmlformats.org/officeDocument/2006/math" xmlns:v="urn:schemas-microsoft-com:vml" xmlns:wp14="http://schemas.microsoft.com/office/word/2010/wordprocessingDrawing" xmlns:wp="http://schemas.openxmlformats.org/drawingml/2006/wordprocessingDrawing" xmlns:w10="urn:schemas-microsoft-com:office:word" xmlns:w="http://schemas.openxmlformats.org/wordprocessingml/2006/main" xmlns:w14="http://schemas.microsoft.com/office/word/2010/wordml" xmlns:w15="http://schemas.microsoft.com/office/word/2012/wordml" xmlns:w16cex="http://schemas.microsoft.com/office/word/2018/wordml/cex" xmlns:w16cid="http://schemas.microsoft.com/office/word/2016/wordml/cid" xmlns:w16="http://schemas.microsoft.com/office/word/2018/wordml" xmlns:w16sdtdh="http://schemas.microsoft.com/office/word/2020/wordml/sdtdatahash" xmlns:w16se="http://schemas.microsoft.com/office/word/2015/wordml/symex" xmlns:wpg="http://schemas.microsoft.com/office/word/2010/wordprocessingGroup" xmlns:wpi="http://schemas.microsoft.com/office/word/2010/wordprocessingInk" xmlns:wne="http://schemas.microsoft.com/office/word/2006/wordml" xmlns:wps="http://schemas.microsoft.com/office/word/2010/wordprocessingShape" mc:Ignorable="w14 w15 w16se w16cid w16 w16cex w16sdtdh wp14">
   <w:endnote w:type="separator" w:id="-1">
     <w:p>
       <w:pPr>
@@ -884,7 +908,7 @@
 </file>
 
 <file path=word/footer1.xml><?xml version="1.0" encoding="utf-8"?>
-<w:ftr xmlns:wpc="http://schemas.microsoft.com/office/word/2010/wordprocessingCanvas" xmlns:cx="http://schemas.microsoft.com/office/drawing/2014/chartex" xmlns:mc="http://schemas.openxmlformats.org/markup-compatibility/2006" xmlns:o="urn:schemas-microsoft-com:office:office" xmlns:r="http://schemas.openxmlformats.org/officeDocument/2006/relationships" xmlns:m="http://schemas.openxmlformats.org/officeDocument/2006/math" xmlns:v="urn:schemas-microsoft-com:vml" xmlns:wp14="http://schemas.microsoft.com/office/word/2010/wordprocessingDrawing" xmlns:wp="http://schemas.openxmlformats.org/drawingml/2006/wordprocessingDrawing" xmlns:w10="urn:schemas-microsoft-com:office:word" xmlns:w="http://schemas.openxmlformats.org/wordprocessingml/2006/main" xmlns:w14="http://schemas.microsoft.com/office/word/2010/wordml" xmlns:w15="http://schemas.microsoft.com/office/word/2012/wordml" xmlns:w16se="http://schemas.microsoft.com/office/word/2015/wordml/symex" xmlns:wpg="http://schemas.microsoft.com/office/word/2010/wordprocessingGroup" xmlns:wpi="http://schemas.microsoft.com/office/word/2010/wordprocessingInk" xmlns:wne="http://schemas.microsoft.com/office/word/2006/wordml" xmlns:wps="http://schemas.microsoft.com/office/word/2010/wordprocessingShape" mc:Ignorable="w14 w15 w16se wp14">
+<w:ftr xmlns:wpc="http://schemas.microsoft.com/office/word/2010/wordprocessingCanvas" xmlns:cx="http://schemas.microsoft.com/office/drawing/2014/chartex" xmlns:cx1="http://schemas.microsoft.com/office/drawing/2015/9/8/chartex" xmlns:cx2="http://schemas.microsoft.com/office/drawing/2015/10/21/chartex" xmlns:cx3="http://schemas.microsoft.com/office/drawing/2016/5/9/chartex" xmlns:cx4="http://schemas.microsoft.com/office/drawing/2016/5/10/chartex" xmlns:cx5="http://schemas.microsoft.com/office/drawing/2016/5/11/chartex" xmlns:cx6="http://schemas.microsoft.com/office/drawing/2016/5/12/chartex" xmlns:cx7="http://schemas.microsoft.com/office/drawing/2016/5/13/chartex" xmlns:cx8="http://schemas.microsoft.com/office/drawing/2016/5/14/chartex" xmlns:mc="http://schemas.openxmlformats.org/markup-compatibility/2006" xmlns:aink="http://schemas.microsoft.com/office/drawing/2016/ink" xmlns:am3d="http://schemas.microsoft.com/office/drawing/2017/model3d" xmlns:o="urn:schemas-microsoft-com:office:office" xmlns:oel="http://schemas.microsoft.com/office/2019/extlst" xmlns:r="http://schemas.openxmlformats.org/officeDocument/2006/relationships" xmlns:m="http://schemas.openxmlformats.org/officeDocument/2006/math" xmlns:v="urn:schemas-microsoft-com:vml" xmlns:wp14="http://schemas.microsoft.com/office/word/2010/wordprocessingDrawing" xmlns:wp="http://schemas.openxmlformats.org/drawingml/2006/wordprocessingDrawing" xmlns:w10="urn:schemas-microsoft-com:office:word" xmlns:w="http://schemas.openxmlformats.org/wordprocessingml/2006/main" xmlns:w14="http://schemas.microsoft.com/office/word/2010/wordml" xmlns:w15="http://schemas.microsoft.com/office/word/2012/wordml" xmlns:w16cex="http://schemas.microsoft.com/office/word/2018/wordml/cex" xmlns:w16cid="http://schemas.microsoft.com/office/word/2016/wordml/cid" xmlns:w16="http://schemas.microsoft.com/office/word/2018/wordml" xmlns:w16sdtdh="http://schemas.microsoft.com/office/word/2020/wordml/sdtdatahash" xmlns:w16se="http://schemas.microsoft.com/office/word/2015/wordml/symex" xmlns:wpg="http://schemas.microsoft.com/office/word/2010/wordprocessingGroup" xmlns:wpi="http://schemas.microsoft.com/office/word/2010/wordprocessingInk" xmlns:wne="http://schemas.microsoft.com/office/word/2006/wordml" xmlns:wps="http://schemas.microsoft.com/office/word/2010/wordprocessingShape" mc:Ignorable="w14 w15 w16se w16cid w16 w16cex w16sdtdh wp14">
   <w:p>
     <w:pPr>
       <w:pStyle w:val="Footer"/>
@@ -913,7 +937,7 @@
 </file>
 
 <file path=word/footnotes.xml><?xml version="1.0" encoding="utf-8"?>
-<w:footnotes xmlns:wpc="http://schemas.microsoft.com/office/word/2010/wordprocessingCanvas" xmlns:cx="http://schemas.microsoft.com/office/drawing/2014/chartex" xmlns:mc="http://schemas.openxmlformats.org/markup-compatibility/2006" xmlns:o="urn:schemas-microsoft-com:office:office" xmlns:r="http://schemas.openxmlformats.org/officeDocument/2006/relationships" xmlns:m="http://schemas.openxmlformats.org/officeDocument/2006/math" xmlns:v="urn:schemas-microsoft-com:vml" xmlns:wp14="http://schemas.microsoft.com/office/word/2010/wordprocessingDrawing" xmlns:wp="http://schemas.openxmlformats.org/drawingml/2006/wordprocessingDrawing" xmlns:w10="urn:schemas-microsoft-com:office:word" xmlns:w="http://schemas.openxmlformats.org/wordprocessingml/2006/main" xmlns:w14="http://schemas.microsoft.com/office/word/2010/wordml" xmlns:w15="http://schemas.microsoft.com/office/word/2012/wordml" xmlns:w16se="http://schemas.microsoft.com/office/word/2015/wordml/symex" xmlns:wpg="http://schemas.microsoft.com/office/word/2010/wordprocessingGroup" xmlns:wpi="http://schemas.microsoft.com/office/word/2010/wordprocessingInk" xmlns:wne="http://schemas.microsoft.com/office/word/2006/wordml" xmlns:wps="http://schemas.microsoft.com/office/word/2010/wordprocessingShape" mc:Ignorable="w14 w15 w16se wp14">
+<w:footnotes xmlns:wpc="http://schemas.microsoft.com/office/word/2010/wordprocessingCanvas" xmlns:cx="http://schemas.microsoft.com/office/drawing/2014/chartex" xmlns:cx1="http://schemas.microsoft.com/office/drawing/2015/9/8/chartex" xmlns:cx2="http://schemas.microsoft.com/office/drawing/2015/10/21/chartex" xmlns:cx3="http://schemas.microsoft.com/office/drawing/2016/5/9/chartex" xmlns:cx4="http://schemas.microsoft.com/office/drawing/2016/5/10/chartex" xmlns:cx5="http://schemas.microsoft.com/office/drawing/2016/5/11/chartex" xmlns:cx6="http://schemas.microsoft.com/office/drawing/2016/5/12/chartex" xmlns:cx7="http://schemas.microsoft.com/office/drawing/2016/5/13/chartex" xmlns:cx8="http://schemas.microsoft.com/office/drawing/2016/5/14/chartex" xmlns:mc="http://schemas.openxmlformats.org/markup-compatibility/2006" xmlns:aink="http://schemas.microsoft.com/office/drawing/2016/ink" xmlns:am3d="http://schemas.microsoft.com/office/drawing/2017/model3d" xmlns:o="urn:schemas-microsoft-com:office:office" xmlns:oel="http://schemas.microsoft.com/office/2019/extlst" xmlns:r="http://schemas.openxmlformats.org/officeDocument/2006/relationships" xmlns:m="http://schemas.openxmlformats.org/officeDocument/2006/math" xmlns:v="urn:schemas-microsoft-com:vml" xmlns:wp14="http://schemas.microsoft.com/office/word/2010/wordprocessingDrawing" xmlns:wp="http://schemas.openxmlformats.org/drawingml/2006/wordprocessingDrawing" xmlns:w10="urn:schemas-microsoft-com:office:word" xmlns:w="http://schemas.openxmlformats.org/wordprocessingml/2006/main" xmlns:w14="http://schemas.microsoft.com/office/word/2010/wordml" xmlns:w15="http://schemas.microsoft.com/office/word/2012/wordml" xmlns:w16cex="http://schemas.microsoft.com/office/word/2018/wordml/cex" xmlns:w16cid="http://schemas.microsoft.com/office/word/2016/wordml/cid" xmlns:w16="http://schemas.microsoft.com/office/word/2018/wordml" xmlns:w16sdtdh="http://schemas.microsoft.com/office/word/2020/wordml/sdtdatahash" xmlns:w16se="http://schemas.microsoft.com/office/word/2015/wordml/symex" xmlns:wpg="http://schemas.microsoft.com/office/word/2010/wordprocessingGroup" xmlns:wpi="http://schemas.microsoft.com/office/word/2010/wordprocessingInk" xmlns:wne="http://schemas.microsoft.com/office/word/2006/wordml" xmlns:wps="http://schemas.microsoft.com/office/word/2010/wordprocessingShape" mc:Ignorable="w14 w15 w16se w16cid w16 w16cex w16sdtdh wp14">
   <w:footnote w:type="separator" w:id="-1">
     <w:p>
       <w:pPr>
@@ -938,7 +962,7 @@
 </file>
 
 <file path=word/numbering.xml><?xml version="1.0" encoding="utf-8"?>
-<w:numbering xmlns:wpc="http://schemas.microsoft.com/office/word/2010/wordprocessingCanvas" xmlns:cx="http://schemas.microsoft.com/office/drawing/2014/chartex" xmlns:mc="http://schemas.openxmlformats.org/markup-compatibility/2006" xmlns:o="urn:schemas-microsoft-com:office:office" xmlns:r="http://schemas.openxmlformats.org/officeDocument/2006/relationships" xmlns:m="http://schemas.openxmlformats.org/officeDocument/2006/math" xmlns:v="urn:schemas-microsoft-com:vml" xmlns:wp14="http://schemas.microsoft.com/office/word/2010/wordprocessingDrawing" xmlns:wp="http://schemas.openxmlformats.org/drawingml/2006/wordprocessingDrawing" xmlns:w10="urn:schemas-microsoft-com:office:word" xmlns:w="http://schemas.openxmlformats.org/wordprocessingml/2006/main" xmlns:w14="http://schemas.microsoft.com/office/word/2010/wordml" xmlns:w15="http://schemas.microsoft.com/office/word/2012/wordml" xmlns:w16se="http://schemas.microsoft.com/office/word/2015/wordml/symex" xmlns:wpg="http://schemas.microsoft.com/office/word/2010/wordprocessingGroup" xmlns:wpi="http://schemas.microsoft.com/office/word/2010/wordprocessingInk" xmlns:wne="http://schemas.microsoft.com/office/word/2006/wordml" xmlns:wps="http://schemas.microsoft.com/office/word/2010/wordprocessingShape" mc:Ignorable="w14 w15 w16se wp14">
+<w:numbering xmlns:wpc="http://schemas.microsoft.com/office/word/2010/wordprocessingCanvas" xmlns:cx="http://schemas.microsoft.com/office/drawing/2014/chartex" xmlns:cx1="http://schemas.microsoft.com/office/drawing/2015/9/8/chartex" xmlns:cx2="http://schemas.microsoft.com/office/drawing/2015/10/21/chartex" xmlns:cx3="http://schemas.microsoft.com/office/drawing/2016/5/9/chartex" xmlns:cx4="http://schemas.microsoft.com/office/drawing/2016/5/10/chartex" xmlns:cx5="http://schemas.microsoft.com/office/drawing/2016/5/11/chartex" xmlns:cx6="http://schemas.microsoft.com/office/drawing/2016/5/12/chartex" xmlns:cx7="http://schemas.microsoft.com/office/drawing/2016/5/13/chartex" xmlns:cx8="http://schemas.microsoft.com/office/drawing/2016/5/14/chartex" xmlns:mc="http://schemas.openxmlformats.org/markup-compatibility/2006" xmlns:aink="http://schemas.microsoft.com/office/drawing/2016/ink" xmlns:am3d="http://schemas.microsoft.com/office/drawing/2017/model3d" xmlns:o="urn:schemas-microsoft-com:office:office" xmlns:oel="http://schemas.microsoft.com/office/2019/extlst" xmlns:r="http://schemas.openxmlformats.org/officeDocument/2006/relationships" xmlns:m="http://schemas.openxmlformats.org/officeDocument/2006/math" xmlns:v="urn:schemas-microsoft-com:vml" xmlns:wp14="http://schemas.microsoft.com/office/word/2010/wordprocessingDrawing" xmlns:wp="http://schemas.openxmlformats.org/drawingml/2006/wordprocessingDrawing" xmlns:w10="urn:schemas-microsoft-com:office:word" xmlns:w="http://schemas.openxmlformats.org/wordprocessingml/2006/main" xmlns:w14="http://schemas.microsoft.com/office/word/2010/wordml" xmlns:w15="http://schemas.microsoft.com/office/word/2012/wordml" xmlns:w16cex="http://schemas.microsoft.com/office/word/2018/wordml/cex" xmlns:w16cid="http://schemas.microsoft.com/office/word/2016/wordml/cid" xmlns:w16="http://schemas.microsoft.com/office/word/2018/wordml" xmlns:w16sdtdh="http://schemas.microsoft.com/office/word/2020/wordml/sdtdatahash" xmlns:w16se="http://schemas.microsoft.com/office/word/2015/wordml/symex" xmlns:wpg="http://schemas.microsoft.com/office/word/2010/wordprocessingGroup" xmlns:wpi="http://schemas.microsoft.com/office/word/2010/wordprocessingInk" xmlns:wne="http://schemas.microsoft.com/office/word/2006/wordml" xmlns:wps="http://schemas.microsoft.com/office/word/2010/wordprocessingShape" mc:Ignorable="w14 w15 w16se w16cid w16 w16cex w16sdtdh wp14">
   <w:abstractNum w:abstractNumId="0" w15:restartNumberingAfterBreak="0">
     <w:nsid w:val="6D8C54C7"/>
     <w:multiLevelType w:val="hybridMultilevel"/>
@@ -1028,14 +1052,14 @@
       </w:pPr>
     </w:lvl>
   </w:abstractNum>
-  <w:num w:numId="1">
+  <w:num w:numId="1" w16cid:durableId="36470332">
     <w:abstractNumId w:val="0"/>
   </w:num>
 </w:numbering>
 </file>
 
 <file path=word/styles.xml><?xml version="1.0" encoding="utf-8"?>
-<w:styles xmlns:mc="http://schemas.openxmlformats.org/markup-compatibility/2006" xmlns:r="http://schemas.openxmlformats.org/officeDocument/2006/relationships" xmlns:w="http://schemas.openxmlformats.org/wordprocessingml/2006/main" xmlns:w14="http://schemas.microsoft.com/office/word/2010/wordml" xmlns:w15="http://schemas.microsoft.com/office/word/2012/wordml" xmlns:w16se="http://schemas.microsoft.com/office/word/2015/wordml/symex" mc:Ignorable="w14 w15 w16se">
+<w:styles xmlns:mc="http://schemas.openxmlformats.org/markup-compatibility/2006" xmlns:r="http://schemas.openxmlformats.org/officeDocument/2006/relationships" xmlns:w="http://schemas.openxmlformats.org/wordprocessingml/2006/main" xmlns:w14="http://schemas.microsoft.com/office/word/2010/wordml" xmlns:w15="http://schemas.microsoft.com/office/word/2012/wordml" xmlns:w16cex="http://schemas.microsoft.com/office/word/2018/wordml/cex" xmlns:w16cid="http://schemas.microsoft.com/office/word/2016/wordml/cid" xmlns:w16="http://schemas.microsoft.com/office/word/2018/wordml" xmlns:w16sdtdh="http://schemas.microsoft.com/office/word/2020/wordml/sdtdatahash" xmlns:w16se="http://schemas.microsoft.com/office/word/2015/wordml/symex" mc:Ignorable="w14 w15 w16se w16cid w16 w16cex w16sdtdh">
   <w:docDefaults>
     <w:rPrDefault>
       <w:rPr>
@@ -1051,7 +1075,7 @@
       </w:pPr>
     </w:pPrDefault>
   </w:docDefaults>
-  <w:latentStyles w:defLockedState="0" w:defUIPriority="99" w:defSemiHidden="0" w:defUnhideWhenUsed="0" w:defQFormat="0" w:count="371">
+  <w:latentStyles w:defLockedState="0" w:defUIPriority="99" w:defSemiHidden="0" w:defUnhideWhenUsed="0" w:defQFormat="0" w:count="376">
     <w:lsdException w:name="Normal" w:uiPriority="0" w:qFormat="1"/>
     <w:lsdException w:name="heading 1" w:uiPriority="9" w:qFormat="1"/>
     <w:lsdException w:name="heading 2" w:semiHidden="1" w:uiPriority="9" w:unhideWhenUsed="1" w:qFormat="1"/>
@@ -1423,6 +1447,11 @@
     <w:lsdException w:name="List Table 5 Dark Accent 6" w:uiPriority="50"/>
     <w:lsdException w:name="List Table 6 Colorful Accent 6" w:uiPriority="51"/>
     <w:lsdException w:name="List Table 7 Colorful Accent 6" w:uiPriority="52"/>
+    <w:lsdException w:name="Mention" w:semiHidden="1" w:unhideWhenUsed="1"/>
+    <w:lsdException w:name="Smart Hyperlink" w:semiHidden="1" w:unhideWhenUsed="1"/>
+    <w:lsdException w:name="Hashtag" w:semiHidden="1" w:unhideWhenUsed="1"/>
+    <w:lsdException w:name="Unresolved Mention" w:semiHidden="1" w:unhideWhenUsed="1"/>
+    <w:lsdException w:name="Smart Link" w:semiHidden="1" w:unhideWhenUsed="1"/>
   </w:latentStyles>
   <w:style w:type="paragraph" w:default="1" w:styleId="Normal">
     <w:name w:val="Normal"/>

</xml_diff>

<commit_message>
Implemented April 18 2025 feedback
</commit_message>
<xml_diff>
--- a/docassemble/PowerOfAttorneyHealthCare/data/templates/power_of_attorney_for_health_care_instructions.docx
+++ b/docassemble/PowerOfAttorneyHealthCare/data/templates/power_of_attorney_for_health_care_instructions.docx
@@ -1,6 +1,6 @@
 
 <file path=word/document.xml><?xml version="1.0" encoding="utf-8"?>
-<w:document xmlns:wpc="http://schemas.microsoft.com/office/word/2010/wordprocessingCanvas" xmlns:cx="http://schemas.microsoft.com/office/drawing/2014/chartex" xmlns:cx1="http://schemas.microsoft.com/office/drawing/2015/9/8/chartex" xmlns:cx2="http://schemas.microsoft.com/office/drawing/2015/10/21/chartex" xmlns:cx3="http://schemas.microsoft.com/office/drawing/2016/5/9/chartex" xmlns:cx4="http://schemas.microsoft.com/office/drawing/2016/5/10/chartex" xmlns:cx5="http://schemas.microsoft.com/office/drawing/2016/5/11/chartex" xmlns:cx6="http://schemas.microsoft.com/office/drawing/2016/5/12/chartex" xmlns:cx7="http://schemas.microsoft.com/office/drawing/2016/5/13/chartex" xmlns:cx8="http://schemas.microsoft.com/office/drawing/2016/5/14/chartex" xmlns:mc="http://schemas.openxmlformats.org/markup-compatibility/2006" xmlns:aink="http://schemas.microsoft.com/office/drawing/2016/ink" xmlns:am3d="http://schemas.microsoft.com/office/drawing/2017/model3d" xmlns:o="urn:schemas-microsoft-com:office:office" xmlns:oel="http://schemas.microsoft.com/office/2019/extlst" xmlns:r="http://schemas.openxmlformats.org/officeDocument/2006/relationships" xmlns:m="http://schemas.openxmlformats.org/officeDocument/2006/math" xmlns:v="urn:schemas-microsoft-com:vml" xmlns:wp14="http://schemas.microsoft.com/office/word/2010/wordprocessingDrawing" xmlns:wp="http://schemas.openxmlformats.org/drawingml/2006/wordprocessingDrawing" xmlns:w10="urn:schemas-microsoft-com:office:word" xmlns:w="http://schemas.openxmlformats.org/wordprocessingml/2006/main" xmlns:w14="http://schemas.microsoft.com/office/word/2010/wordml" xmlns:w15="http://schemas.microsoft.com/office/word/2012/wordml" xmlns:w16cex="http://schemas.microsoft.com/office/word/2018/wordml/cex" xmlns:w16cid="http://schemas.microsoft.com/office/word/2016/wordml/cid" xmlns:w16="http://schemas.microsoft.com/office/word/2018/wordml" xmlns:w16sdtdh="http://schemas.microsoft.com/office/word/2020/wordml/sdtdatahash" xmlns:w16se="http://schemas.microsoft.com/office/word/2015/wordml/symex" xmlns:wpg="http://schemas.microsoft.com/office/word/2010/wordprocessingGroup" xmlns:wpi="http://schemas.microsoft.com/office/word/2010/wordprocessingInk" xmlns:wne="http://schemas.microsoft.com/office/word/2006/wordml" xmlns:wps="http://schemas.microsoft.com/office/word/2010/wordprocessingShape" mc:Ignorable="w14 w15 w16se w16cid w16 w16cex w16sdtdh wp14">
+<w:document xmlns:wpc="http://schemas.microsoft.com/office/word/2010/wordprocessingCanvas" xmlns:cx="http://schemas.microsoft.com/office/drawing/2014/chartex" xmlns:cx1="http://schemas.microsoft.com/office/drawing/2015/9/8/chartex" xmlns:cx2="http://schemas.microsoft.com/office/drawing/2015/10/21/chartex" xmlns:cx3="http://schemas.microsoft.com/office/drawing/2016/5/9/chartex" xmlns:cx4="http://schemas.microsoft.com/office/drawing/2016/5/10/chartex" xmlns:cx5="http://schemas.microsoft.com/office/drawing/2016/5/11/chartex" xmlns:cx6="http://schemas.microsoft.com/office/drawing/2016/5/12/chartex" xmlns:cx7="http://schemas.microsoft.com/office/drawing/2016/5/13/chartex" xmlns:cx8="http://schemas.microsoft.com/office/drawing/2016/5/14/chartex" xmlns:mc="http://schemas.openxmlformats.org/markup-compatibility/2006" xmlns:aink="http://schemas.microsoft.com/office/drawing/2016/ink" xmlns:am3d="http://schemas.microsoft.com/office/drawing/2017/model3d" xmlns:o="urn:schemas-microsoft-com:office:office" xmlns:oel="http://schemas.microsoft.com/office/2019/extlst" xmlns:r="http://schemas.openxmlformats.org/officeDocument/2006/relationships" xmlns:m="http://schemas.openxmlformats.org/officeDocument/2006/math" xmlns:v="urn:schemas-microsoft-com:vml" xmlns:wp14="http://schemas.microsoft.com/office/word/2010/wordprocessingDrawing" xmlns:wp="http://schemas.openxmlformats.org/drawingml/2006/wordprocessingDrawing" xmlns:w10="urn:schemas-microsoft-com:office:word" xmlns:w="http://schemas.openxmlformats.org/wordprocessingml/2006/main" xmlns:w14="http://schemas.microsoft.com/office/word/2010/wordml" xmlns:w15="http://schemas.microsoft.com/office/word/2012/wordml" xmlns:w16cex="http://schemas.microsoft.com/office/word/2018/wordml/cex" xmlns:w16cid="http://schemas.microsoft.com/office/word/2016/wordml/cid" xmlns:w16="http://schemas.microsoft.com/office/word/2018/wordml" xmlns:w16du="http://schemas.microsoft.com/office/word/2023/wordml/word16du" xmlns:w16sdtdh="http://schemas.microsoft.com/office/word/2020/wordml/sdtdatahash" xmlns:w16sdtfl="http://schemas.microsoft.com/office/word/2024/wordml/sdtformatlock" xmlns:w16se="http://schemas.microsoft.com/office/word/2015/wordml/symex" xmlns:wpg="http://schemas.microsoft.com/office/word/2010/wordprocessingGroup" xmlns:wpi="http://schemas.microsoft.com/office/word/2010/wordprocessingInk" xmlns:wne="http://schemas.microsoft.com/office/word/2006/wordml" xmlns:wps="http://schemas.microsoft.com/office/word/2010/wordprocessingShape" mc:Ignorable="w14 w15 w16se w16cid w16 w16cex w16sdtdh w16sdtfl w16du wp14">
   <w:body>
     <w:p>
       <w:pPr>
@@ -17,15 +17,15 @@
           <w:szCs w:val="24"/>
         </w:rPr>
         <w:drawing>
-          <wp:anchor distT="0" distB="0" distL="114300" distR="114300" simplePos="0" relativeHeight="251659264" behindDoc="1" locked="0" layoutInCell="1" allowOverlap="1" wp14:anchorId="6A8F4B32" wp14:editId="1644AF82">
+          <wp:anchor distT="0" distB="0" distL="114300" distR="114300" simplePos="0" relativeHeight="251659264" behindDoc="1" locked="0" layoutInCell="1" allowOverlap="1" wp14:anchorId="6A8F4B32" wp14:editId="6566AFC6">
             <wp:simplePos x="0" y="0"/>
             <wp:positionH relativeFrom="column">
-              <wp:posOffset>5038725</wp:posOffset>
+              <wp:posOffset>5036820</wp:posOffset>
             </wp:positionH>
             <wp:positionV relativeFrom="paragraph">
-              <wp:posOffset>-167640</wp:posOffset>
+              <wp:posOffset>79840</wp:posOffset>
             </wp:positionV>
-            <wp:extent cx="1143000" cy="1143000"/>
+            <wp:extent cx="1143000" cy="648040"/>
             <wp:effectExtent l="0" t="0" r="0" b="0"/>
             <wp:wrapNone/>
             <wp:docPr id="1" name="Picture 1"/>
@@ -40,7 +40,7 @@
                     <pic:cNvPicPr/>
                   </pic:nvPicPr>
                   <pic:blipFill>
-                    <a:blip r:embed="rId7">
+                    <a:blip r:embed="rId7" cstate="print">
                       <a:extLst>
                         <a:ext uri="{28A0092B-C50C-407E-A947-70E740481C1C}">
                           <a14:useLocalDpi xmlns:a14="http://schemas.microsoft.com/office/drawing/2010/main" val="0"/>
@@ -54,7 +54,7 @@
                   <pic:spPr>
                     <a:xfrm>
                       <a:off x="0" y="0"/>
-                      <a:ext cx="1143000" cy="1143000"/>
+                      <a:ext cx="1143000" cy="648040"/>
                     </a:xfrm>
                     <a:prstGeom prst="rect">
                       <a:avLst/>
@@ -63,6 +63,9 @@
                 </pic:pic>
               </a:graphicData>
             </a:graphic>
+            <wp14:sizeRelV relativeFrom="margin">
+              <wp14:pctHeight>0</wp14:pctHeight>
+            </wp14:sizeRelV>
           </wp:anchor>
         </w:drawing>
       </w:r>
@@ -113,24 +116,15 @@
       <w:pPr>
         <w:rPr>
           <w:rFonts w:ascii="Muli" w:hAnsi="Muli"/>
-          <w:sz w:val="28"/>
-          <w:szCs w:val="28"/>
-        </w:rPr>
-      </w:pPr>
-    </w:p>
-    <w:p>
-      <w:pPr>
-        <w:rPr>
-          <w:rFonts w:ascii="Muli" w:hAnsi="Muli"/>
-          <w:sz w:val="28"/>
-          <w:szCs w:val="28"/>
+          <w:sz w:val="26"/>
+          <w:szCs w:val="26"/>
         </w:rPr>
       </w:pPr>
       <w:r>
         <w:rPr>
           <w:rFonts w:ascii="Muli" w:hAnsi="Muli"/>
-          <w:sz w:val="28"/>
-          <w:szCs w:val="28"/>
+          <w:sz w:val="26"/>
+          <w:szCs w:val="26"/>
         </w:rPr>
         <w:t>You made your Power of Attorney for Health Care document. Here’s what to do next.</w:t>
       </w:r>
@@ -249,41 +243,17 @@
               <w:spacing w:line="240" w:lineRule="auto"/>
               <w:rPr>
                 <w:rFonts w:ascii="Muli" w:hAnsi="Muli"/>
-                <w:sz w:val="28"/>
-                <w:szCs w:val="28"/>
+                <w:sz w:val="26"/>
+                <w:szCs w:val="26"/>
               </w:rPr>
             </w:pPr>
             <w:r>
               <w:rPr>
                 <w:rFonts w:ascii="Muli" w:hAnsi="Muli"/>
-                <w:sz w:val="28"/>
-                <w:szCs w:val="28"/>
-              </w:rPr>
-              <w:t>Print th</w:t>
-            </w:r>
-            <w:r>
-              <w:rPr>
-                <w:rFonts w:ascii="Muli" w:hAnsi="Muli"/>
-                <w:sz w:val="28"/>
-                <w:szCs w:val="28"/>
-              </w:rPr>
-              <w:t xml:space="preserve">e </w:t>
-            </w:r>
-            <w:r>
-              <w:rPr>
-                <w:rFonts w:ascii="Muli" w:hAnsi="Muli"/>
-                <w:sz w:val="28"/>
-                <w:szCs w:val="28"/>
-              </w:rPr>
-              <w:t>Power of Attorney for Health Care</w:t>
-            </w:r>
-            <w:r>
-              <w:rPr>
-                <w:rFonts w:ascii="Muli" w:hAnsi="Muli"/>
-                <w:sz w:val="28"/>
-                <w:szCs w:val="28"/>
-              </w:rPr>
-              <w:t>.</w:t>
+                <w:sz w:val="26"/>
+                <w:szCs w:val="26"/>
+              </w:rPr>
+              <w:t>Print the Power of Attorney for Health Care.</w:t>
             </w:r>
           </w:p>
         </w:tc>
@@ -375,87 +345,79 @@
               <w:spacing w:line="240" w:lineRule="auto"/>
               <w:rPr>
                 <w:rFonts w:ascii="Muli" w:hAnsi="Muli"/>
-                <w:sz w:val="28"/>
-                <w:szCs w:val="28"/>
+                <w:sz w:val="26"/>
+                <w:szCs w:val="26"/>
               </w:rPr>
             </w:pPr>
             <w:r>
               <w:rPr>
                 <w:rFonts w:ascii="Muli" w:hAnsi="Muli"/>
-                <w:sz w:val="28"/>
-                <w:szCs w:val="28"/>
+                <w:sz w:val="26"/>
+                <w:szCs w:val="26"/>
               </w:rPr>
               <w:t xml:space="preserve">Sign and date the </w:t>
             </w:r>
             <w:r>
               <w:rPr>
                 <w:rFonts w:ascii="Muli" w:hAnsi="Muli"/>
-                <w:sz w:val="28"/>
-                <w:szCs w:val="28"/>
+                <w:sz w:val="26"/>
+                <w:szCs w:val="26"/>
               </w:rPr>
               <w:t>document</w:t>
             </w:r>
             <w:r>
               <w:rPr>
                 <w:rFonts w:ascii="Muli" w:hAnsi="Muli"/>
-                <w:sz w:val="28"/>
-                <w:szCs w:val="28"/>
+                <w:sz w:val="26"/>
+                <w:szCs w:val="26"/>
               </w:rPr>
               <w:t xml:space="preserve"> in front of a witness</w:t>
             </w:r>
             <w:r>
               <w:rPr>
                 <w:rFonts w:ascii="Muli" w:hAnsi="Muli"/>
-                <w:sz w:val="28"/>
-                <w:szCs w:val="28"/>
+                <w:sz w:val="26"/>
+                <w:szCs w:val="26"/>
               </w:rPr>
               <w:t>.</w:t>
             </w:r>
             <w:r>
               <w:rPr>
                 <w:rFonts w:ascii="Muli" w:hAnsi="Muli"/>
-                <w:sz w:val="28"/>
-                <w:szCs w:val="28"/>
-              </w:rPr>
-              <w:t xml:space="preserve"> Write the date next to your signature. Your </w:t>
-            </w:r>
-            <w:r>
-              <w:rPr>
-                <w:rFonts w:ascii="Muli" w:hAnsi="Muli"/>
-                <w:sz w:val="28"/>
-                <w:szCs w:val="28"/>
-              </w:rPr>
-              <w:t>witness</w:t>
-            </w:r>
-            <w:r>
-              <w:rPr>
-                <w:rFonts w:ascii="Muli" w:hAnsi="Muli"/>
-                <w:sz w:val="28"/>
-                <w:szCs w:val="28"/>
+                <w:sz w:val="26"/>
+                <w:szCs w:val="26"/>
+              </w:rPr>
+              <w:t xml:space="preserve"> Write the date next to your signature. Your witness</w:t>
+            </w:r>
+            <w:r>
+              <w:rPr>
+                <w:rFonts w:ascii="Muli" w:hAnsi="Muli"/>
+                <w:sz w:val="26"/>
+                <w:szCs w:val="26"/>
               </w:rPr>
               <w:t xml:space="preserve"> </w:t>
             </w:r>
             <w:r>
               <w:rPr>
                 <w:rFonts w:ascii="Muli" w:hAnsi="Muli"/>
-                <w:sz w:val="28"/>
-                <w:szCs w:val="28"/>
+                <w:sz w:val="26"/>
+                <w:szCs w:val="26"/>
               </w:rPr>
               <w:t>must</w:t>
             </w:r>
             <w:r>
               <w:rPr>
                 <w:rFonts w:ascii="Muli" w:hAnsi="Muli"/>
-                <w:sz w:val="28"/>
-                <w:szCs w:val="28"/>
+                <w:sz w:val="26"/>
+                <w:szCs w:val="26"/>
               </w:rPr>
               <w:t xml:space="preserve"> see you sign it, and they must sign it right after you do.</w:t>
             </w:r>
             <w:r>
               <w:rPr>
                 <w:rFonts w:ascii="Muli" w:hAnsi="Muli"/>
-                <w:sz w:val="28"/>
-                <w:szCs w:val="28"/>
+                <w:sz w:val="26"/>
+                <w:szCs w:val="26"/>
               </w:rPr>
               <w:t xml:space="preserve"> If possible, you should get the document notarized.</w:t>
             </w:r>
@@ -466,8 +428,8 @@
               <w:spacing w:line="240" w:lineRule="auto"/>
               <w:rPr>
                 <w:rFonts w:ascii="Muli" w:hAnsi="Muli"/>
-                <w:sz w:val="28"/>
-                <w:szCs w:val="28"/>
+                <w:sz w:val="26"/>
+                <w:szCs w:val="26"/>
               </w:rPr>
             </w:pPr>
           </w:p>
@@ -560,63 +522,39 @@
               <w:spacing w:line="240" w:lineRule="auto"/>
               <w:rPr>
                 <w:rFonts w:ascii="Muli" w:hAnsi="Muli"/>
-                <w:sz w:val="28"/>
-                <w:szCs w:val="28"/>
+                <w:sz w:val="26"/>
+                <w:szCs w:val="26"/>
               </w:rPr>
             </w:pPr>
             <w:r>
               <w:rPr>
                 <w:rFonts w:ascii="Muli" w:hAnsi="Muli"/>
-                <w:sz w:val="28"/>
-                <w:szCs w:val="28"/>
-              </w:rPr>
-              <w:t>Make copies</w:t>
-            </w:r>
-            <w:r>
-              <w:rPr>
-                <w:rFonts w:ascii="Muli" w:hAnsi="Muli"/>
-                <w:sz w:val="28"/>
-                <w:szCs w:val="28"/>
-              </w:rPr>
-              <w:t xml:space="preserve"> of the </w:t>
-            </w:r>
-            <w:r>
-              <w:rPr>
-                <w:rFonts w:ascii="Muli" w:hAnsi="Muli"/>
-                <w:sz w:val="28"/>
-                <w:szCs w:val="28"/>
-              </w:rPr>
-              <w:t>Power of Attorney for Health Care, including one</w:t>
-            </w:r>
-            <w:r>
-              <w:rPr>
-                <w:rFonts w:ascii="Muli" w:hAnsi="Muli"/>
-                <w:sz w:val="28"/>
-                <w:szCs w:val="28"/>
-              </w:rPr>
-              <w:t xml:space="preserve"> for your records.</w:t>
-            </w:r>
-            <w:r>
-              <w:rPr>
-                <w:rFonts w:ascii="Muli" w:hAnsi="Muli"/>
-                <w:sz w:val="28"/>
-                <w:szCs w:val="28"/>
+                <w:sz w:val="26"/>
+                <w:szCs w:val="26"/>
+              </w:rPr>
+              <w:t>Make copies of the Power of Attorney for Health Care, including one for your records.</w:t>
+            </w:r>
+            <w:r>
+              <w:rPr>
+                <w:rFonts w:ascii="Muli" w:hAnsi="Muli"/>
+                <w:sz w:val="26"/>
+                <w:szCs w:val="26"/>
               </w:rPr>
               <w:t xml:space="preserve"> Keep the original document </w:t>
             </w:r>
             <w:r>
               <w:rPr>
                 <w:rFonts w:ascii="Muli" w:hAnsi="Muli"/>
-                <w:sz w:val="28"/>
-                <w:szCs w:val="28"/>
+                <w:sz w:val="26"/>
+                <w:szCs w:val="26"/>
               </w:rPr>
               <w:t xml:space="preserve">your possession and </w:t>
             </w:r>
             <w:r>
               <w:rPr>
                 <w:rFonts w:ascii="Muli" w:hAnsi="Muli"/>
-                <w:sz w:val="28"/>
-                <w:szCs w:val="28"/>
+                <w:sz w:val="26"/>
+                <w:szCs w:val="26"/>
               </w:rPr>
               <w:t>in a safe place.</w:t>
             </w:r>
@@ -701,51 +639,55 @@
               <w:spacing w:line="240" w:lineRule="auto"/>
               <w:rPr>
                 <w:rFonts w:ascii="Muli" w:hAnsi="Muli"/>
-                <w:sz w:val="28"/>
-                <w:szCs w:val="28"/>
+                <w:sz w:val="26"/>
+                <w:szCs w:val="26"/>
               </w:rPr>
             </w:pPr>
             <w:r>
               <w:rPr>
                 <w:rFonts w:ascii="Muli" w:hAnsi="Muli"/>
-                <w:sz w:val="28"/>
-                <w:szCs w:val="28"/>
-              </w:rPr>
-              <w:t>Give copies of the Power of Attorney for Health Care</w:t>
-            </w:r>
-            <w:r>
-              <w:rPr>
-                <w:rFonts w:ascii="Muli" w:hAnsi="Muli"/>
-                <w:sz w:val="28"/>
-                <w:szCs w:val="28"/>
-              </w:rPr>
-              <w:t xml:space="preserve"> to </w:t>
-            </w:r>
-            <w:r>
-              <w:rPr>
-                <w:rFonts w:ascii="Muli" w:hAnsi="Muli"/>
-                <w:sz w:val="28"/>
-                <w:szCs w:val="28"/>
-              </w:rPr>
-              <w:t>{{</w:t>
+                <w:sz w:val="26"/>
+                <w:szCs w:val="26"/>
+              </w:rPr>
+              <w:t>Give copies of the Power of Attorney for Health Care to {{</w:t>
             </w:r>
             <w:proofErr w:type="spellStart"/>
-            <w:r>
-              <w:rPr>
-                <w:rFonts w:ascii="Muli" w:hAnsi="Muli"/>
-                <w:sz w:val="28"/>
-                <w:szCs w:val="28"/>
+            <w:proofErr w:type="gramStart"/>
+            <w:r>
+              <w:rPr>
+                <w:rFonts w:ascii="Muli" w:hAnsi="Muli"/>
+                <w:sz w:val="26"/>
+                <w:szCs w:val="26"/>
               </w:rPr>
               <w:t>agent.name.full</w:t>
             </w:r>
             <w:proofErr w:type="spellEnd"/>
-            <w:r>
-              <w:rPr>
-                <w:rFonts w:ascii="Muli" w:hAnsi="Muli"/>
-                <w:sz w:val="28"/>
-                <w:szCs w:val="28"/>
-              </w:rPr>
-              <w:t>(middle=’full’)}}, as well as anyone else who should be notified.</w:t>
+            <w:proofErr w:type="gramEnd"/>
+            <w:r>
+              <w:rPr>
+                <w:rFonts w:ascii="Muli" w:hAnsi="Muli"/>
+                <w:sz w:val="26"/>
+                <w:szCs w:val="26"/>
+              </w:rPr>
+              <w:t>(middle=’full</w:t>
+            </w:r>
+            <w:proofErr w:type="gramStart"/>
+            <w:r>
+              <w:rPr>
+                <w:rFonts w:ascii="Muli" w:hAnsi="Muli"/>
+                <w:sz w:val="26"/>
+                <w:szCs w:val="26"/>
+              </w:rPr>
+              <w:t>’)}}</w:t>
+            </w:r>
+            <w:proofErr w:type="gramEnd"/>
+            <w:r>
+              <w:rPr>
+                <w:rFonts w:ascii="Muli" w:hAnsi="Muli"/>
+                <w:sz w:val="26"/>
+                <w:szCs w:val="26"/>
+              </w:rPr>
+              <w:t>, as well as anyone else who should be notified.</w:t>
             </w:r>
           </w:p>
         </w:tc>
@@ -764,31 +706,31 @@
       <w:pPr>
         <w:rPr>
           <w:rFonts w:ascii="Muli" w:hAnsi="Muli"/>
-          <w:sz w:val="28"/>
-          <w:szCs w:val="28"/>
+          <w:sz w:val="26"/>
+          <w:szCs w:val="26"/>
         </w:rPr>
       </w:pPr>
       <w:r>
         <w:rPr>
           <w:rFonts w:ascii="Muli" w:hAnsi="Muli"/>
-          <w:sz w:val="28"/>
-          <w:szCs w:val="28"/>
+          <w:sz w:val="26"/>
+          <w:szCs w:val="26"/>
         </w:rPr>
         <w:t xml:space="preserve">If you want to make any changes to the Power of Attorney for Health Care after it is signed, </w:t>
       </w:r>
       <w:r>
         <w:rPr>
           <w:rFonts w:ascii="Muli" w:hAnsi="Muli"/>
-          <w:sz w:val="28"/>
-          <w:szCs w:val="28"/>
+          <w:sz w:val="26"/>
+          <w:szCs w:val="26"/>
         </w:rPr>
         <w:t>you can make a new one using the same program. Y</w:t>
       </w:r>
       <w:r>
         <w:rPr>
           <w:rFonts w:ascii="Muli" w:hAnsi="Muli"/>
-          <w:sz w:val="28"/>
-          <w:szCs w:val="28"/>
+          <w:sz w:val="26"/>
+          <w:szCs w:val="26"/>
         </w:rPr>
         <w:t>ou and a witness will need to sign it again.</w:t>
       </w:r>
@@ -797,65 +739,25 @@
       <w:pPr>
         <w:rPr>
           <w:rFonts w:ascii="Muli" w:hAnsi="Muli"/>
-          <w:sz w:val="28"/>
-          <w:szCs w:val="28"/>
+          <w:sz w:val="26"/>
+          <w:szCs w:val="26"/>
         </w:rPr>
       </w:pPr>
       <w:r>
         <w:rPr>
           <w:rFonts w:ascii="Muli" w:hAnsi="Muli"/>
-          <w:sz w:val="28"/>
-          <w:szCs w:val="28"/>
+          <w:sz w:val="26"/>
+          <w:szCs w:val="26"/>
         </w:rPr>
-        <w:t xml:space="preserve">Learn more about </w:t>
-      </w:r>
-      <w:r>
-        <w:rPr>
-          <w:rFonts w:ascii="Muli" w:hAnsi="Muli"/>
-          <w:sz w:val="28"/>
-          <w:szCs w:val="28"/>
-        </w:rPr>
-        <w:t>setting up</w:t>
-      </w:r>
-      <w:r>
-        <w:rPr>
-          <w:rFonts w:ascii="Muli" w:hAnsi="Muli"/>
-          <w:sz w:val="28"/>
-          <w:szCs w:val="28"/>
-        </w:rPr>
-        <w:t xml:space="preserve"> a power of attorney</w:t>
-      </w:r>
-      <w:r>
-        <w:rPr>
-          <w:rFonts w:ascii="Muli" w:hAnsi="Muli"/>
-          <w:sz w:val="28"/>
-          <w:szCs w:val="28"/>
-        </w:rPr>
-        <w:t xml:space="preserve"> for health care</w:t>
-      </w:r>
-      <w:r>
-        <w:rPr>
-          <w:rFonts w:ascii="Muli" w:hAnsi="Muli"/>
-          <w:sz w:val="28"/>
-          <w:szCs w:val="28"/>
-        </w:rPr>
-        <w:t xml:space="preserve"> at</w:t>
-      </w:r>
-      <w:r>
-        <w:rPr>
-          <w:rFonts w:ascii="Muli" w:hAnsi="Muli"/>
-          <w:sz w:val="28"/>
-          <w:szCs w:val="28"/>
-        </w:rPr>
-        <w:t xml:space="preserve">: </w:t>
+        <w:t xml:space="preserve">Learn more about setting up a power of attorney for health care at: </w:t>
       </w:r>
       <w:hyperlink r:id="rId12" w:history="1">
         <w:r>
           <w:rPr>
             <w:rStyle w:val="Hyperlink"/>
             <w:rFonts w:ascii="Muli" w:hAnsi="Muli"/>
-            <w:sz w:val="28"/>
-            <w:szCs w:val="28"/>
+            <w:sz w:val="26"/>
+            <w:szCs w:val="26"/>
           </w:rPr>
           <w:t>https://www.illinoislegalaid.org/legal-information/how-set-power-attorney-healthcare</w:t>
         </w:r>
@@ -863,8 +765,8 @@
       <w:r>
         <w:rPr>
           <w:rFonts w:ascii="Muli" w:hAnsi="Muli"/>
-          <w:sz w:val="28"/>
-          <w:szCs w:val="28"/>
+          <w:sz w:val="26"/>
+          <w:szCs w:val="26"/>
         </w:rPr>
         <w:t xml:space="preserve"> </w:t>
       </w:r>
@@ -883,7 +785,7 @@
 </file>
 
 <file path=word/endnotes.xml><?xml version="1.0" encoding="utf-8"?>
-<w:endnotes xmlns:wpc="http://schemas.microsoft.com/office/word/2010/wordprocessingCanvas" xmlns:cx="http://schemas.microsoft.com/office/drawing/2014/chartex" xmlns:cx1="http://schemas.microsoft.com/office/drawing/2015/9/8/chartex" xmlns:cx2="http://schemas.microsoft.com/office/drawing/2015/10/21/chartex" xmlns:cx3="http://schemas.microsoft.com/office/drawing/2016/5/9/chartex" xmlns:cx4="http://schemas.microsoft.com/office/drawing/2016/5/10/chartex" xmlns:cx5="http://schemas.microsoft.com/office/drawing/2016/5/11/chartex" xmlns:cx6="http://schemas.microsoft.com/office/drawing/2016/5/12/chartex" xmlns:cx7="http://schemas.microsoft.com/office/drawing/2016/5/13/chartex" xmlns:cx8="http://schemas.microsoft.com/office/drawing/2016/5/14/chartex" xmlns:mc="http://schemas.openxmlformats.org/markup-compatibility/2006" xmlns:aink="http://schemas.microsoft.com/office/drawing/2016/ink" xmlns:am3d="http://schemas.microsoft.com/office/drawing/2017/model3d" xmlns:o="urn:schemas-microsoft-com:office:office" xmlns:oel="http://schemas.microsoft.com/office/2019/extlst" xmlns:r="http://schemas.openxmlformats.org/officeDocument/2006/relationships" xmlns:m="http://schemas.openxmlformats.org/officeDocument/2006/math" xmlns:v="urn:schemas-microsoft-com:vml" xmlns:wp14="http://schemas.microsoft.com/office/word/2010/wordprocessingDrawing" xmlns:wp="http://schemas.openxmlformats.org/drawingml/2006/wordprocessingDrawing" xmlns:w10="urn:schemas-microsoft-com:office:word" xmlns:w="http://schemas.openxmlformats.org/wordprocessingml/2006/main" xmlns:w14="http://schemas.microsoft.com/office/word/2010/wordml" xmlns:w15="http://schemas.microsoft.com/office/word/2012/wordml" xmlns:w16cex="http://schemas.microsoft.com/office/word/2018/wordml/cex" xmlns:w16cid="http://schemas.microsoft.com/office/word/2016/wordml/cid" xmlns:w16="http://schemas.microsoft.com/office/word/2018/wordml" xmlns:w16sdtdh="http://schemas.microsoft.com/office/word/2020/wordml/sdtdatahash" xmlns:w16se="http://schemas.microsoft.com/office/word/2015/wordml/symex" xmlns:wpg="http://schemas.microsoft.com/office/word/2010/wordprocessingGroup" xmlns:wpi="http://schemas.microsoft.com/office/word/2010/wordprocessingInk" xmlns:wne="http://schemas.microsoft.com/office/word/2006/wordml" xmlns:wps="http://schemas.microsoft.com/office/word/2010/wordprocessingShape" mc:Ignorable="w14 w15 w16se w16cid w16 w16cex w16sdtdh wp14">
+<w:endnotes xmlns:wpc="http://schemas.microsoft.com/office/word/2010/wordprocessingCanvas" xmlns:cx="http://schemas.microsoft.com/office/drawing/2014/chartex" xmlns:cx1="http://schemas.microsoft.com/office/drawing/2015/9/8/chartex" xmlns:cx2="http://schemas.microsoft.com/office/drawing/2015/10/21/chartex" xmlns:cx3="http://schemas.microsoft.com/office/drawing/2016/5/9/chartex" xmlns:cx4="http://schemas.microsoft.com/office/drawing/2016/5/10/chartex" xmlns:cx5="http://schemas.microsoft.com/office/drawing/2016/5/11/chartex" xmlns:cx6="http://schemas.microsoft.com/office/drawing/2016/5/12/chartex" xmlns:cx7="http://schemas.microsoft.com/office/drawing/2016/5/13/chartex" xmlns:cx8="http://schemas.microsoft.com/office/drawing/2016/5/14/chartex" xmlns:mc="http://schemas.openxmlformats.org/markup-compatibility/2006" xmlns:aink="http://schemas.microsoft.com/office/drawing/2016/ink" xmlns:am3d="http://schemas.microsoft.com/office/drawing/2017/model3d" xmlns:o="urn:schemas-microsoft-com:office:office" xmlns:oel="http://schemas.microsoft.com/office/2019/extlst" xmlns:r="http://schemas.openxmlformats.org/officeDocument/2006/relationships" xmlns:m="http://schemas.openxmlformats.org/officeDocument/2006/math" xmlns:v="urn:schemas-microsoft-com:vml" xmlns:wp14="http://schemas.microsoft.com/office/word/2010/wordprocessingDrawing" xmlns:wp="http://schemas.openxmlformats.org/drawingml/2006/wordprocessingDrawing" xmlns:w10="urn:schemas-microsoft-com:office:word" xmlns:w="http://schemas.openxmlformats.org/wordprocessingml/2006/main" xmlns:w14="http://schemas.microsoft.com/office/word/2010/wordml" xmlns:w15="http://schemas.microsoft.com/office/word/2012/wordml" xmlns:w16cex="http://schemas.microsoft.com/office/word/2018/wordml/cex" xmlns:w16cid="http://schemas.microsoft.com/office/word/2016/wordml/cid" xmlns:w16="http://schemas.microsoft.com/office/word/2018/wordml" xmlns:w16du="http://schemas.microsoft.com/office/word/2023/wordml/word16du" xmlns:w16sdtdh="http://schemas.microsoft.com/office/word/2020/wordml/sdtdatahash" xmlns:w16sdtfl="http://schemas.microsoft.com/office/word/2024/wordml/sdtformatlock" xmlns:w16se="http://schemas.microsoft.com/office/word/2015/wordml/symex" xmlns:wpg="http://schemas.microsoft.com/office/word/2010/wordprocessingGroup" xmlns:wpi="http://schemas.microsoft.com/office/word/2010/wordprocessingInk" xmlns:wne="http://schemas.microsoft.com/office/word/2006/wordml" xmlns:wps="http://schemas.microsoft.com/office/word/2010/wordprocessingShape" mc:Ignorable="w14 w15 w16se w16cid w16 w16cex w16sdtdh w16sdtfl w16du wp14">
   <w:endnote w:type="separator" w:id="-1">
     <w:p>
       <w:pPr>
@@ -908,7 +810,7 @@
 </file>
 
 <file path=word/footer1.xml><?xml version="1.0" encoding="utf-8"?>
-<w:ftr xmlns:wpc="http://schemas.microsoft.com/office/word/2010/wordprocessingCanvas" xmlns:cx="http://schemas.microsoft.com/office/drawing/2014/chartex" xmlns:cx1="http://schemas.microsoft.com/office/drawing/2015/9/8/chartex" xmlns:cx2="http://schemas.microsoft.com/office/drawing/2015/10/21/chartex" xmlns:cx3="http://schemas.microsoft.com/office/drawing/2016/5/9/chartex" xmlns:cx4="http://schemas.microsoft.com/office/drawing/2016/5/10/chartex" xmlns:cx5="http://schemas.microsoft.com/office/drawing/2016/5/11/chartex" xmlns:cx6="http://schemas.microsoft.com/office/drawing/2016/5/12/chartex" xmlns:cx7="http://schemas.microsoft.com/office/drawing/2016/5/13/chartex" xmlns:cx8="http://schemas.microsoft.com/office/drawing/2016/5/14/chartex" xmlns:mc="http://schemas.openxmlformats.org/markup-compatibility/2006" xmlns:aink="http://schemas.microsoft.com/office/drawing/2016/ink" xmlns:am3d="http://schemas.microsoft.com/office/drawing/2017/model3d" xmlns:o="urn:schemas-microsoft-com:office:office" xmlns:oel="http://schemas.microsoft.com/office/2019/extlst" xmlns:r="http://schemas.openxmlformats.org/officeDocument/2006/relationships" xmlns:m="http://schemas.openxmlformats.org/officeDocument/2006/math" xmlns:v="urn:schemas-microsoft-com:vml" xmlns:wp14="http://schemas.microsoft.com/office/word/2010/wordprocessingDrawing" xmlns:wp="http://schemas.openxmlformats.org/drawingml/2006/wordprocessingDrawing" xmlns:w10="urn:schemas-microsoft-com:office:word" xmlns:w="http://schemas.openxmlformats.org/wordprocessingml/2006/main" xmlns:w14="http://schemas.microsoft.com/office/word/2010/wordml" xmlns:w15="http://schemas.microsoft.com/office/word/2012/wordml" xmlns:w16cex="http://schemas.microsoft.com/office/word/2018/wordml/cex" xmlns:w16cid="http://schemas.microsoft.com/office/word/2016/wordml/cid" xmlns:w16="http://schemas.microsoft.com/office/word/2018/wordml" xmlns:w16sdtdh="http://schemas.microsoft.com/office/word/2020/wordml/sdtdatahash" xmlns:w16se="http://schemas.microsoft.com/office/word/2015/wordml/symex" xmlns:wpg="http://schemas.microsoft.com/office/word/2010/wordprocessingGroup" xmlns:wpi="http://schemas.microsoft.com/office/word/2010/wordprocessingInk" xmlns:wne="http://schemas.microsoft.com/office/word/2006/wordml" xmlns:wps="http://schemas.microsoft.com/office/word/2010/wordprocessingShape" mc:Ignorable="w14 w15 w16se w16cid w16 w16cex w16sdtdh wp14">
+<w:ftr xmlns:wpc="http://schemas.microsoft.com/office/word/2010/wordprocessingCanvas" xmlns:cx="http://schemas.microsoft.com/office/drawing/2014/chartex" xmlns:cx1="http://schemas.microsoft.com/office/drawing/2015/9/8/chartex" xmlns:cx2="http://schemas.microsoft.com/office/drawing/2015/10/21/chartex" xmlns:cx3="http://schemas.microsoft.com/office/drawing/2016/5/9/chartex" xmlns:cx4="http://schemas.microsoft.com/office/drawing/2016/5/10/chartex" xmlns:cx5="http://schemas.microsoft.com/office/drawing/2016/5/11/chartex" xmlns:cx6="http://schemas.microsoft.com/office/drawing/2016/5/12/chartex" xmlns:cx7="http://schemas.microsoft.com/office/drawing/2016/5/13/chartex" xmlns:cx8="http://schemas.microsoft.com/office/drawing/2016/5/14/chartex" xmlns:mc="http://schemas.openxmlformats.org/markup-compatibility/2006" xmlns:aink="http://schemas.microsoft.com/office/drawing/2016/ink" xmlns:am3d="http://schemas.microsoft.com/office/drawing/2017/model3d" xmlns:o="urn:schemas-microsoft-com:office:office" xmlns:oel="http://schemas.microsoft.com/office/2019/extlst" xmlns:r="http://schemas.openxmlformats.org/officeDocument/2006/relationships" xmlns:m="http://schemas.openxmlformats.org/officeDocument/2006/math" xmlns:v="urn:schemas-microsoft-com:vml" xmlns:wp14="http://schemas.microsoft.com/office/word/2010/wordprocessingDrawing" xmlns:wp="http://schemas.openxmlformats.org/drawingml/2006/wordprocessingDrawing" xmlns:w10="urn:schemas-microsoft-com:office:word" xmlns:w="http://schemas.openxmlformats.org/wordprocessingml/2006/main" xmlns:w14="http://schemas.microsoft.com/office/word/2010/wordml" xmlns:w15="http://schemas.microsoft.com/office/word/2012/wordml" xmlns:w16cex="http://schemas.microsoft.com/office/word/2018/wordml/cex" xmlns:w16cid="http://schemas.microsoft.com/office/word/2016/wordml/cid" xmlns:w16="http://schemas.microsoft.com/office/word/2018/wordml" xmlns:w16du="http://schemas.microsoft.com/office/word/2023/wordml/word16du" xmlns:w16sdtdh="http://schemas.microsoft.com/office/word/2020/wordml/sdtdatahash" xmlns:w16sdtfl="http://schemas.microsoft.com/office/word/2024/wordml/sdtformatlock" xmlns:w16se="http://schemas.microsoft.com/office/word/2015/wordml/symex" xmlns:wpg="http://schemas.microsoft.com/office/word/2010/wordprocessingGroup" xmlns:wpi="http://schemas.microsoft.com/office/word/2010/wordprocessingInk" xmlns:wne="http://schemas.microsoft.com/office/word/2006/wordml" xmlns:wps="http://schemas.microsoft.com/office/word/2010/wordprocessingShape" mc:Ignorable="w14 w15 w16se w16cid w16 w16cex w16sdtdh w16sdtfl w16du wp14">
   <w:p>
     <w:pPr>
       <w:pStyle w:val="Footer"/>
@@ -937,7 +839,7 @@
 </file>
 
 <file path=word/footnotes.xml><?xml version="1.0" encoding="utf-8"?>
-<w:footnotes xmlns:wpc="http://schemas.microsoft.com/office/word/2010/wordprocessingCanvas" xmlns:cx="http://schemas.microsoft.com/office/drawing/2014/chartex" xmlns:cx1="http://schemas.microsoft.com/office/drawing/2015/9/8/chartex" xmlns:cx2="http://schemas.microsoft.com/office/drawing/2015/10/21/chartex" xmlns:cx3="http://schemas.microsoft.com/office/drawing/2016/5/9/chartex" xmlns:cx4="http://schemas.microsoft.com/office/drawing/2016/5/10/chartex" xmlns:cx5="http://schemas.microsoft.com/office/drawing/2016/5/11/chartex" xmlns:cx6="http://schemas.microsoft.com/office/drawing/2016/5/12/chartex" xmlns:cx7="http://schemas.microsoft.com/office/drawing/2016/5/13/chartex" xmlns:cx8="http://schemas.microsoft.com/office/drawing/2016/5/14/chartex" xmlns:mc="http://schemas.openxmlformats.org/markup-compatibility/2006" xmlns:aink="http://schemas.microsoft.com/office/drawing/2016/ink" xmlns:am3d="http://schemas.microsoft.com/office/drawing/2017/model3d" xmlns:o="urn:schemas-microsoft-com:office:office" xmlns:oel="http://schemas.microsoft.com/office/2019/extlst" xmlns:r="http://schemas.openxmlformats.org/officeDocument/2006/relationships" xmlns:m="http://schemas.openxmlformats.org/officeDocument/2006/math" xmlns:v="urn:schemas-microsoft-com:vml" xmlns:wp14="http://schemas.microsoft.com/office/word/2010/wordprocessingDrawing" xmlns:wp="http://schemas.openxmlformats.org/drawingml/2006/wordprocessingDrawing" xmlns:w10="urn:schemas-microsoft-com:office:word" xmlns:w="http://schemas.openxmlformats.org/wordprocessingml/2006/main" xmlns:w14="http://schemas.microsoft.com/office/word/2010/wordml" xmlns:w15="http://schemas.microsoft.com/office/word/2012/wordml" xmlns:w16cex="http://schemas.microsoft.com/office/word/2018/wordml/cex" xmlns:w16cid="http://schemas.microsoft.com/office/word/2016/wordml/cid" xmlns:w16="http://schemas.microsoft.com/office/word/2018/wordml" xmlns:w16sdtdh="http://schemas.microsoft.com/office/word/2020/wordml/sdtdatahash" xmlns:w16se="http://schemas.microsoft.com/office/word/2015/wordml/symex" xmlns:wpg="http://schemas.microsoft.com/office/word/2010/wordprocessingGroup" xmlns:wpi="http://schemas.microsoft.com/office/word/2010/wordprocessingInk" xmlns:wne="http://schemas.microsoft.com/office/word/2006/wordml" xmlns:wps="http://schemas.microsoft.com/office/word/2010/wordprocessingShape" mc:Ignorable="w14 w15 w16se w16cid w16 w16cex w16sdtdh wp14">
+<w:footnotes xmlns:wpc="http://schemas.microsoft.com/office/word/2010/wordprocessingCanvas" xmlns:cx="http://schemas.microsoft.com/office/drawing/2014/chartex" xmlns:cx1="http://schemas.microsoft.com/office/drawing/2015/9/8/chartex" xmlns:cx2="http://schemas.microsoft.com/office/drawing/2015/10/21/chartex" xmlns:cx3="http://schemas.microsoft.com/office/drawing/2016/5/9/chartex" xmlns:cx4="http://schemas.microsoft.com/office/drawing/2016/5/10/chartex" xmlns:cx5="http://schemas.microsoft.com/office/drawing/2016/5/11/chartex" xmlns:cx6="http://schemas.microsoft.com/office/drawing/2016/5/12/chartex" xmlns:cx7="http://schemas.microsoft.com/office/drawing/2016/5/13/chartex" xmlns:cx8="http://schemas.microsoft.com/office/drawing/2016/5/14/chartex" xmlns:mc="http://schemas.openxmlformats.org/markup-compatibility/2006" xmlns:aink="http://schemas.microsoft.com/office/drawing/2016/ink" xmlns:am3d="http://schemas.microsoft.com/office/drawing/2017/model3d" xmlns:o="urn:schemas-microsoft-com:office:office" xmlns:oel="http://schemas.microsoft.com/office/2019/extlst" xmlns:r="http://schemas.openxmlformats.org/officeDocument/2006/relationships" xmlns:m="http://schemas.openxmlformats.org/officeDocument/2006/math" xmlns:v="urn:schemas-microsoft-com:vml" xmlns:wp14="http://schemas.microsoft.com/office/word/2010/wordprocessingDrawing" xmlns:wp="http://schemas.openxmlformats.org/drawingml/2006/wordprocessingDrawing" xmlns:w10="urn:schemas-microsoft-com:office:word" xmlns:w="http://schemas.openxmlformats.org/wordprocessingml/2006/main" xmlns:w14="http://schemas.microsoft.com/office/word/2010/wordml" xmlns:w15="http://schemas.microsoft.com/office/word/2012/wordml" xmlns:w16cex="http://schemas.microsoft.com/office/word/2018/wordml/cex" xmlns:w16cid="http://schemas.microsoft.com/office/word/2016/wordml/cid" xmlns:w16="http://schemas.microsoft.com/office/word/2018/wordml" xmlns:w16du="http://schemas.microsoft.com/office/word/2023/wordml/word16du" xmlns:w16sdtdh="http://schemas.microsoft.com/office/word/2020/wordml/sdtdatahash" xmlns:w16sdtfl="http://schemas.microsoft.com/office/word/2024/wordml/sdtformatlock" xmlns:w16se="http://schemas.microsoft.com/office/word/2015/wordml/symex" xmlns:wpg="http://schemas.microsoft.com/office/word/2010/wordprocessingGroup" xmlns:wpi="http://schemas.microsoft.com/office/word/2010/wordprocessingInk" xmlns:wne="http://schemas.microsoft.com/office/word/2006/wordml" xmlns:wps="http://schemas.microsoft.com/office/word/2010/wordprocessingShape" mc:Ignorable="w14 w15 w16se w16cid w16 w16cex w16sdtdh w16sdtfl w16du wp14">
   <w:footnote w:type="separator" w:id="-1">
     <w:p>
       <w:pPr>
@@ -962,7 +864,7 @@
 </file>
 
 <file path=word/numbering.xml><?xml version="1.0" encoding="utf-8"?>
-<w:numbering xmlns:wpc="http://schemas.microsoft.com/office/word/2010/wordprocessingCanvas" xmlns:cx="http://schemas.microsoft.com/office/drawing/2014/chartex" xmlns:cx1="http://schemas.microsoft.com/office/drawing/2015/9/8/chartex" xmlns:cx2="http://schemas.microsoft.com/office/drawing/2015/10/21/chartex" xmlns:cx3="http://schemas.microsoft.com/office/drawing/2016/5/9/chartex" xmlns:cx4="http://schemas.microsoft.com/office/drawing/2016/5/10/chartex" xmlns:cx5="http://schemas.microsoft.com/office/drawing/2016/5/11/chartex" xmlns:cx6="http://schemas.microsoft.com/office/drawing/2016/5/12/chartex" xmlns:cx7="http://schemas.microsoft.com/office/drawing/2016/5/13/chartex" xmlns:cx8="http://schemas.microsoft.com/office/drawing/2016/5/14/chartex" xmlns:mc="http://schemas.openxmlformats.org/markup-compatibility/2006" xmlns:aink="http://schemas.microsoft.com/office/drawing/2016/ink" xmlns:am3d="http://schemas.microsoft.com/office/drawing/2017/model3d" xmlns:o="urn:schemas-microsoft-com:office:office" xmlns:oel="http://schemas.microsoft.com/office/2019/extlst" xmlns:r="http://schemas.openxmlformats.org/officeDocument/2006/relationships" xmlns:m="http://schemas.openxmlformats.org/officeDocument/2006/math" xmlns:v="urn:schemas-microsoft-com:vml" xmlns:wp14="http://schemas.microsoft.com/office/word/2010/wordprocessingDrawing" xmlns:wp="http://schemas.openxmlformats.org/drawingml/2006/wordprocessingDrawing" xmlns:w10="urn:schemas-microsoft-com:office:word" xmlns:w="http://schemas.openxmlformats.org/wordprocessingml/2006/main" xmlns:w14="http://schemas.microsoft.com/office/word/2010/wordml" xmlns:w15="http://schemas.microsoft.com/office/word/2012/wordml" xmlns:w16cex="http://schemas.microsoft.com/office/word/2018/wordml/cex" xmlns:w16cid="http://schemas.microsoft.com/office/word/2016/wordml/cid" xmlns:w16="http://schemas.microsoft.com/office/word/2018/wordml" xmlns:w16sdtdh="http://schemas.microsoft.com/office/word/2020/wordml/sdtdatahash" xmlns:w16se="http://schemas.microsoft.com/office/word/2015/wordml/symex" xmlns:wpg="http://schemas.microsoft.com/office/word/2010/wordprocessingGroup" xmlns:wpi="http://schemas.microsoft.com/office/word/2010/wordprocessingInk" xmlns:wne="http://schemas.microsoft.com/office/word/2006/wordml" xmlns:wps="http://schemas.microsoft.com/office/word/2010/wordprocessingShape" mc:Ignorable="w14 w15 w16se w16cid w16 w16cex w16sdtdh wp14">
+<w:numbering xmlns:wpc="http://schemas.microsoft.com/office/word/2010/wordprocessingCanvas" xmlns:cx="http://schemas.microsoft.com/office/drawing/2014/chartex" xmlns:cx1="http://schemas.microsoft.com/office/drawing/2015/9/8/chartex" xmlns:cx2="http://schemas.microsoft.com/office/drawing/2015/10/21/chartex" xmlns:cx3="http://schemas.microsoft.com/office/drawing/2016/5/9/chartex" xmlns:cx4="http://schemas.microsoft.com/office/drawing/2016/5/10/chartex" xmlns:cx5="http://schemas.microsoft.com/office/drawing/2016/5/11/chartex" xmlns:cx6="http://schemas.microsoft.com/office/drawing/2016/5/12/chartex" xmlns:cx7="http://schemas.microsoft.com/office/drawing/2016/5/13/chartex" xmlns:cx8="http://schemas.microsoft.com/office/drawing/2016/5/14/chartex" xmlns:mc="http://schemas.openxmlformats.org/markup-compatibility/2006" xmlns:aink="http://schemas.microsoft.com/office/drawing/2016/ink" xmlns:am3d="http://schemas.microsoft.com/office/drawing/2017/model3d" xmlns:o="urn:schemas-microsoft-com:office:office" xmlns:oel="http://schemas.microsoft.com/office/2019/extlst" xmlns:r="http://schemas.openxmlformats.org/officeDocument/2006/relationships" xmlns:m="http://schemas.openxmlformats.org/officeDocument/2006/math" xmlns:v="urn:schemas-microsoft-com:vml" xmlns:wp14="http://schemas.microsoft.com/office/word/2010/wordprocessingDrawing" xmlns:wp="http://schemas.openxmlformats.org/drawingml/2006/wordprocessingDrawing" xmlns:w10="urn:schemas-microsoft-com:office:word" xmlns:w="http://schemas.openxmlformats.org/wordprocessingml/2006/main" xmlns:w14="http://schemas.microsoft.com/office/word/2010/wordml" xmlns:w15="http://schemas.microsoft.com/office/word/2012/wordml" xmlns:w16cex="http://schemas.microsoft.com/office/word/2018/wordml/cex" xmlns:w16cid="http://schemas.microsoft.com/office/word/2016/wordml/cid" xmlns:w16="http://schemas.microsoft.com/office/word/2018/wordml" xmlns:w16du="http://schemas.microsoft.com/office/word/2023/wordml/word16du" xmlns:w16sdtdh="http://schemas.microsoft.com/office/word/2020/wordml/sdtdatahash" xmlns:w16sdtfl="http://schemas.microsoft.com/office/word/2024/wordml/sdtformatlock" xmlns:w16se="http://schemas.microsoft.com/office/word/2015/wordml/symex" xmlns:wpg="http://schemas.microsoft.com/office/word/2010/wordprocessingGroup" xmlns:wpi="http://schemas.microsoft.com/office/word/2010/wordprocessingInk" xmlns:wne="http://schemas.microsoft.com/office/word/2006/wordml" xmlns:wps="http://schemas.microsoft.com/office/word/2010/wordprocessingShape" mc:Ignorable="w14 w15 w16se w16cid w16 w16cex w16sdtdh w16sdtfl w16du wp14">
   <w:abstractNum w:abstractNumId="0" w15:restartNumberingAfterBreak="0">
     <w:nsid w:val="6D8C54C7"/>
     <w:multiLevelType w:val="hybridMultilevel"/>
@@ -1059,7 +961,7 @@
 </file>
 
 <file path=word/styles.xml><?xml version="1.0" encoding="utf-8"?>
-<w:styles xmlns:mc="http://schemas.openxmlformats.org/markup-compatibility/2006" xmlns:r="http://schemas.openxmlformats.org/officeDocument/2006/relationships" xmlns:w="http://schemas.openxmlformats.org/wordprocessingml/2006/main" xmlns:w14="http://schemas.microsoft.com/office/word/2010/wordml" xmlns:w15="http://schemas.microsoft.com/office/word/2012/wordml" xmlns:w16cex="http://schemas.microsoft.com/office/word/2018/wordml/cex" xmlns:w16cid="http://schemas.microsoft.com/office/word/2016/wordml/cid" xmlns:w16="http://schemas.microsoft.com/office/word/2018/wordml" xmlns:w16sdtdh="http://schemas.microsoft.com/office/word/2020/wordml/sdtdatahash" xmlns:w16se="http://schemas.microsoft.com/office/word/2015/wordml/symex" mc:Ignorable="w14 w15 w16se w16cid w16 w16cex w16sdtdh">
+<w:styles xmlns:mc="http://schemas.openxmlformats.org/markup-compatibility/2006" xmlns:r="http://schemas.openxmlformats.org/officeDocument/2006/relationships" xmlns:w="http://schemas.openxmlformats.org/wordprocessingml/2006/main" xmlns:w14="http://schemas.microsoft.com/office/word/2010/wordml" xmlns:w15="http://schemas.microsoft.com/office/word/2012/wordml" xmlns:w16cex="http://schemas.microsoft.com/office/word/2018/wordml/cex" xmlns:w16cid="http://schemas.microsoft.com/office/word/2016/wordml/cid" xmlns:w16="http://schemas.microsoft.com/office/word/2018/wordml" xmlns:w16du="http://schemas.microsoft.com/office/word/2023/wordml/word16du" xmlns:w16sdtdh="http://schemas.microsoft.com/office/word/2020/wordml/sdtdatahash" xmlns:w16sdtfl="http://schemas.microsoft.com/office/word/2024/wordml/sdtformatlock" xmlns:w16se="http://schemas.microsoft.com/office/word/2015/wordml/symex" mc:Ignorable="w14 w15 w16se w16cid w16 w16cex w16sdtdh w16sdtfl w16du">
   <w:docDefaults>
     <w:rPrDefault>
       <w:rPr>

</xml_diff>

<commit_message>
Implemented LCM feedback after initial CDEL edits
</commit_message>
<xml_diff>
--- a/docassemble/PowerOfAttorneyHealthCare/data/templates/power_of_attorney_for_health_care_instructions.docx
+++ b/docassemble/PowerOfAttorneyHealthCare/data/templates/power_of_attorney_for_health_care_instructions.docx
@@ -419,7 +419,23 @@
                 <w:sz w:val="26"/>
                 <w:szCs w:val="26"/>
               </w:rPr>
-              <w:t xml:space="preserve"> If possible, you should get the document notarized.</w:t>
+              <w:t xml:space="preserve"> If possible, you should </w:t>
+            </w:r>
+            <w:r>
+              <w:rPr>
+                <w:rFonts w:ascii="Muli" w:hAnsi="Muli"/>
+                <w:sz w:val="26"/>
+                <w:szCs w:val="26"/>
+              </w:rPr>
+              <w:t xml:space="preserve">sign in front of two witnesses and </w:t>
+            </w:r>
+            <w:r>
+              <w:rPr>
+                <w:rFonts w:ascii="Muli" w:hAnsi="Muli"/>
+                <w:sz w:val="26"/>
+                <w:szCs w:val="26"/>
+              </w:rPr>
+              <w:t>get the document notarized.</w:t>
             </w:r>
           </w:p>
           <w:p>
@@ -652,7 +668,6 @@
               <w:t>Give copies of the Power of Attorney for Health Care to {{</w:t>
             </w:r>
             <w:proofErr w:type="spellStart"/>
-            <w:proofErr w:type="gramStart"/>
             <w:r>
               <w:rPr>
                 <w:rFonts w:ascii="Muli" w:hAnsi="Muli"/>
@@ -662,32 +677,13 @@
               <w:t>agent.name.full</w:t>
             </w:r>
             <w:proofErr w:type="spellEnd"/>
-            <w:proofErr w:type="gramEnd"/>
-            <w:r>
-              <w:rPr>
-                <w:rFonts w:ascii="Muli" w:hAnsi="Muli"/>
-                <w:sz w:val="26"/>
-                <w:szCs w:val="26"/>
-              </w:rPr>
-              <w:t>(middle=’full</w:t>
-            </w:r>
-            <w:proofErr w:type="gramStart"/>
-            <w:r>
-              <w:rPr>
-                <w:rFonts w:ascii="Muli" w:hAnsi="Muli"/>
-                <w:sz w:val="26"/>
-                <w:szCs w:val="26"/>
-              </w:rPr>
-              <w:t>’)}}</w:t>
-            </w:r>
-            <w:proofErr w:type="gramEnd"/>
-            <w:r>
-              <w:rPr>
-                <w:rFonts w:ascii="Muli" w:hAnsi="Muli"/>
-                <w:sz w:val="26"/>
-                <w:szCs w:val="26"/>
-              </w:rPr>
-              <w:t>, as well as anyone else who should be notified.</w:t>
+            <w:r>
+              <w:rPr>
+                <w:rFonts w:ascii="Muli" w:hAnsi="Muli"/>
+                <w:sz w:val="26"/>
+                <w:szCs w:val="26"/>
+              </w:rPr>
+              <w:t>(middle=’full’)}}, as well as anyone else who should be notified.</w:t>
             </w:r>
           </w:p>
         </w:tc>

</xml_diff>